<commit_message>
Plano de ação - Atualização
</commit_message>
<xml_diff>
--- a/Documentacao/PI - Plano de Ação.docx
+++ b/Documentacao/PI - Plano de Ação.docx
@@ -18,7 +18,23 @@
           <w:sz w:val="24"/>
           <w:szCs w:val="24"/>
         </w:rPr>
-        <w:t>Plano de Ação – grupo 0</w:t>
+        <w:t xml:space="preserve">Plano de Ação </w:t>
+      </w:r>
+      <w:r>
+        <w:rPr>
+          <w:rFonts w:ascii="Arial" w:hAnsi="Arial" w:cs="Arial"/>
+          <w:sz w:val="24"/>
+          <w:szCs w:val="24"/>
+        </w:rPr>
+        <w:t xml:space="preserve">- Eixo Computação </w:t>
+      </w:r>
+      <w:r>
+        <w:rPr>
+          <w:rFonts w:ascii="Arial" w:hAnsi="Arial" w:cs="Arial"/>
+          <w:sz w:val="24"/>
+          <w:szCs w:val="24"/>
+        </w:rPr>
+        <w:t>– grupo 0</w:t>
       </w:r>
       <w:r>
         <w:rPr>
@@ -32,6 +48,7 @@
     <w:p>
       <w:pPr>
         <w:spacing w:line="360" w:lineRule="auto"/>
+        <w:jc w:val="both"/>
         <w:rPr>
           <w:rFonts w:ascii="Arial" w:hAnsi="Arial" w:cs="Arial"/>
           <w:sz w:val="24"/>
@@ -44,7 +61,7 @@
           <w:sz w:val="24"/>
           <w:szCs w:val="24"/>
         </w:rPr>
-        <w:t>Alunos:</w:t>
+        <w:t xml:space="preserve">Orientador: </w:t>
       </w:r>
     </w:p>
     <w:p>
@@ -62,20 +79,13 @@
           <w:sz w:val="24"/>
           <w:szCs w:val="24"/>
         </w:rPr>
-        <w:t>1</w:t>
-      </w:r>
-      <w:r>
-        <w:rPr>
-          <w:rFonts w:ascii="Arial" w:hAnsi="Arial" w:cs="Arial"/>
-          <w:sz w:val="24"/>
-          <w:szCs w:val="24"/>
-        </w:rPr>
-        <w:t xml:space="preserve"> Flávio </w:t>
+        <w:t>Alunos:</w:t>
       </w:r>
     </w:p>
     <w:p>
       <w:pPr>
         <w:spacing w:line="360" w:lineRule="auto"/>
+        <w:ind w:firstLine="708"/>
         <w:rPr>
           <w:rFonts w:ascii="Arial" w:hAnsi="Arial" w:cs="Arial"/>
           <w:sz w:val="24"/>
@@ -88,28 +98,13 @@
           <w:sz w:val="24"/>
           <w:szCs w:val="24"/>
         </w:rPr>
-        <w:t>2</w:t>
-      </w:r>
-      <w:r>
-        <w:rPr>
-          <w:rFonts w:ascii="Arial" w:hAnsi="Arial" w:cs="Arial"/>
-          <w:sz w:val="24"/>
-          <w:szCs w:val="24"/>
-        </w:rPr>
-        <w:t xml:space="preserve"> </w:t>
-      </w:r>
-      <w:r>
-        <w:rPr>
-          <w:rFonts w:ascii="Arial" w:hAnsi="Arial" w:cs="Arial"/>
-          <w:sz w:val="24"/>
-          <w:szCs w:val="24"/>
-        </w:rPr>
-        <w:t>Grazi</w:t>
+        <w:t xml:space="preserve"> Flávio </w:t>
       </w:r>
     </w:p>
     <w:p>
       <w:pPr>
         <w:spacing w:line="360" w:lineRule="auto"/>
+        <w:ind w:firstLine="708"/>
         <w:rPr>
           <w:rFonts w:ascii="Arial" w:hAnsi="Arial" w:cs="Arial"/>
           <w:sz w:val="24"/>
@@ -122,20 +117,21 @@
           <w:sz w:val="24"/>
           <w:szCs w:val="24"/>
         </w:rPr>
-        <w:t>3</w:t>
-      </w:r>
-      <w:r>
-        <w:rPr>
-          <w:rFonts w:ascii="Arial" w:hAnsi="Arial" w:cs="Arial"/>
-          <w:sz w:val="24"/>
-          <w:szCs w:val="24"/>
-        </w:rPr>
-        <w:t xml:space="preserve"> Leiza Santos Brito Meneses</w:t>
+        <w:t xml:space="preserve"> </w:t>
+      </w:r>
+      <w:r>
+        <w:rPr>
+          <w:rFonts w:ascii="Arial" w:hAnsi="Arial" w:cs="Arial"/>
+          <w:sz w:val="24"/>
+          <w:szCs w:val="24"/>
+        </w:rPr>
+        <w:t>Grazi</w:t>
       </w:r>
     </w:p>
     <w:p>
       <w:pPr>
         <w:spacing w:line="360" w:lineRule="auto"/>
+        <w:ind w:firstLine="708"/>
         <w:rPr>
           <w:rFonts w:ascii="Arial" w:hAnsi="Arial" w:cs="Arial"/>
           <w:sz w:val="24"/>
@@ -148,28 +144,13 @@
           <w:sz w:val="24"/>
           <w:szCs w:val="24"/>
         </w:rPr>
-        <w:t>4</w:t>
-      </w:r>
-      <w:r>
-        <w:rPr>
-          <w:rFonts w:ascii="Arial" w:hAnsi="Arial" w:cs="Arial"/>
-          <w:sz w:val="24"/>
-          <w:szCs w:val="24"/>
-        </w:rPr>
-        <w:t xml:space="preserve"> </w:t>
-      </w:r>
-      <w:r>
-        <w:rPr>
-          <w:rFonts w:ascii="Arial" w:hAnsi="Arial" w:cs="Arial"/>
-          <w:sz w:val="24"/>
-          <w:szCs w:val="24"/>
-        </w:rPr>
-        <w:t>Mayra</w:t>
+        <w:t xml:space="preserve"> Leiza Santos Brito Meneses</w:t>
       </w:r>
     </w:p>
     <w:p>
       <w:pPr>
         <w:spacing w:line="360" w:lineRule="auto"/>
+        <w:ind w:firstLine="708"/>
         <w:rPr>
           <w:rFonts w:ascii="Arial" w:hAnsi="Arial" w:cs="Arial"/>
           <w:sz w:val="24"/>
@@ -182,20 +163,21 @@
           <w:sz w:val="24"/>
           <w:szCs w:val="24"/>
         </w:rPr>
-        <w:t>5</w:t>
-      </w:r>
-      <w:r>
-        <w:rPr>
-          <w:rFonts w:ascii="Arial" w:hAnsi="Arial" w:cs="Arial"/>
-          <w:sz w:val="24"/>
-          <w:szCs w:val="24"/>
-        </w:rPr>
-        <w:t xml:space="preserve"> Mileide Maria da Silva Barbosa</w:t>
+        <w:t xml:space="preserve"> </w:t>
+      </w:r>
+      <w:r>
+        <w:rPr>
+          <w:rFonts w:ascii="Arial" w:hAnsi="Arial" w:cs="Arial"/>
+          <w:sz w:val="24"/>
+          <w:szCs w:val="24"/>
+        </w:rPr>
+        <w:t>Mayra</w:t>
       </w:r>
     </w:p>
     <w:p>
       <w:pPr>
         <w:spacing w:line="360" w:lineRule="auto"/>
+        <w:ind w:firstLine="708"/>
         <w:rPr>
           <w:rFonts w:ascii="Arial" w:hAnsi="Arial" w:cs="Arial"/>
           <w:sz w:val="24"/>
@@ -208,28 +190,13 @@
           <w:sz w:val="24"/>
           <w:szCs w:val="24"/>
         </w:rPr>
-        <w:t>6</w:t>
-      </w:r>
-      <w:r>
-        <w:rPr>
-          <w:rFonts w:ascii="Arial" w:hAnsi="Arial" w:cs="Arial"/>
-          <w:sz w:val="24"/>
-          <w:szCs w:val="24"/>
-        </w:rPr>
-        <w:t xml:space="preserve"> </w:t>
-      </w:r>
-      <w:r>
-        <w:rPr>
-          <w:rFonts w:ascii="Arial" w:hAnsi="Arial" w:cs="Arial"/>
-          <w:sz w:val="24"/>
-          <w:szCs w:val="24"/>
-        </w:rPr>
-        <w:t>Miriam</w:t>
+        <w:t xml:space="preserve"> Mileide Maria da Silva Barbosa</w:t>
       </w:r>
     </w:p>
     <w:p>
       <w:pPr>
         <w:spacing w:line="360" w:lineRule="auto"/>
+        <w:ind w:firstLine="708"/>
         <w:rPr>
           <w:rFonts w:ascii="Arial" w:hAnsi="Arial" w:cs="Arial"/>
           <w:sz w:val="24"/>
@@ -242,12 +209,21 @@
           <w:sz w:val="24"/>
           <w:szCs w:val="24"/>
         </w:rPr>
-        <w:t>7 Ricardo</w:t>
+        <w:t xml:space="preserve"> </w:t>
+      </w:r>
+      <w:r>
+        <w:rPr>
+          <w:rFonts w:ascii="Arial" w:hAnsi="Arial" w:cs="Arial"/>
+          <w:sz w:val="24"/>
+          <w:szCs w:val="24"/>
+        </w:rPr>
+        <w:t>Miriam</w:t>
       </w:r>
     </w:p>
     <w:p>
       <w:pPr>
         <w:spacing w:line="360" w:lineRule="auto"/>
+        <w:ind w:firstLine="708"/>
         <w:rPr>
           <w:rFonts w:ascii="Arial" w:hAnsi="Arial" w:cs="Arial"/>
           <w:sz w:val="24"/>
@@ -260,7 +236,26 @@
           <w:sz w:val="24"/>
           <w:szCs w:val="24"/>
         </w:rPr>
-        <w:t>8 Sandra</w:t>
+        <w:t xml:space="preserve"> Ricardo</w:t>
+      </w:r>
+    </w:p>
+    <w:p>
+      <w:pPr>
+        <w:spacing w:line="360" w:lineRule="auto"/>
+        <w:ind w:firstLine="708"/>
+        <w:rPr>
+          <w:rFonts w:ascii="Arial" w:hAnsi="Arial" w:cs="Arial"/>
+          <w:sz w:val="24"/>
+          <w:szCs w:val="24"/>
+        </w:rPr>
+      </w:pPr>
+      <w:r>
+        <w:rPr>
+          <w:rFonts w:ascii="Arial" w:hAnsi="Arial" w:cs="Arial"/>
+          <w:sz w:val="24"/>
+          <w:szCs w:val="24"/>
+        </w:rPr>
+        <w:t xml:space="preserve"> Sandra</w:t>
       </w:r>
     </w:p>
     <w:p>
@@ -276,6 +271,7 @@
     <w:p>
       <w:pPr>
         <w:spacing w:line="360" w:lineRule="auto"/>
+        <w:jc w:val="both"/>
         <w:rPr>
           <w:rFonts w:ascii="Arial" w:hAnsi="Arial" w:cs="Arial"/>
           <w:sz w:val="24"/>
@@ -374,64 +370,7 @@
     <w:p>
       <w:pPr>
         <w:spacing w:line="360" w:lineRule="auto"/>
-        <w:rPr>
-          <w:rFonts w:ascii="Arial" w:hAnsi="Arial" w:cs="Arial"/>
-          <w:sz w:val="24"/>
-          <w:szCs w:val="24"/>
-        </w:rPr>
-      </w:pPr>
-      <w:r>
-        <w:rPr>
-          <w:rFonts w:ascii="Arial" w:hAnsi="Arial" w:cs="Arial"/>
-          <w:sz w:val="24"/>
-          <w:szCs w:val="24"/>
-        </w:rPr>
-        <w:t xml:space="preserve">Objetivo: </w:t>
-      </w:r>
-      <w:r>
-        <w:rPr>
-          <w:rFonts w:ascii="Arial" w:hAnsi="Arial" w:cs="Arial"/>
-          <w:sz w:val="24"/>
-          <w:szCs w:val="24"/>
-        </w:rPr>
-        <w:t>Otimizar o sistema</w:t>
-      </w:r>
-      <w:r>
-        <w:rPr>
-          <w:rFonts w:ascii="Arial" w:hAnsi="Arial" w:cs="Arial"/>
-          <w:sz w:val="24"/>
-          <w:szCs w:val="24"/>
-        </w:rPr>
-        <w:t xml:space="preserve"> de comunicação </w:t>
-      </w:r>
-      <w:r>
-        <w:rPr>
-          <w:rFonts w:ascii="Arial" w:hAnsi="Arial" w:cs="Arial"/>
-          <w:sz w:val="24"/>
-          <w:szCs w:val="24"/>
-        </w:rPr>
-        <w:t xml:space="preserve">e atualização de informações essenciais </w:t>
-      </w:r>
-      <w:r>
-        <w:rPr>
-          <w:rFonts w:ascii="Arial" w:hAnsi="Arial" w:cs="Arial"/>
-          <w:sz w:val="24"/>
-          <w:szCs w:val="24"/>
-        </w:rPr>
-        <w:t>entre o setor do almoxarifado/compras e o setor do auxílio funerário</w:t>
-      </w:r>
-      <w:r>
-        <w:rPr>
-          <w:rFonts w:ascii="Arial" w:hAnsi="Arial" w:cs="Arial"/>
-          <w:sz w:val="24"/>
-          <w:szCs w:val="24"/>
-        </w:rPr>
-        <w:t xml:space="preserve"> da prefeitura de Arujá.</w:t>
-      </w:r>
-    </w:p>
-    <w:p>
-      <w:pPr>
-        <w:spacing w:line="360" w:lineRule="auto"/>
+        <w:jc w:val="both"/>
         <w:rPr>
           <w:rFonts w:ascii="Arial" w:hAnsi="Arial" w:cs="Arial"/>
           <w:sz w:val="24"/>
@@ -442,6 +381,7 @@
     <w:p>
       <w:pPr>
         <w:spacing w:line="360" w:lineRule="auto"/>
+        <w:jc w:val="both"/>
         <w:rPr>
           <w:rFonts w:ascii="Arial" w:hAnsi="Arial" w:cs="Arial"/>
           <w:sz w:val="24"/>
@@ -454,34 +394,291 @@
           <w:sz w:val="24"/>
           <w:szCs w:val="24"/>
         </w:rPr>
-        <w:tab/>
-        <w:t>Para encontrarmos a solução para o problema identificado pelo grupo</w:t>
-      </w:r>
-      <w:r>
-        <w:rPr>
-          <w:rFonts w:ascii="Arial" w:hAnsi="Arial" w:cs="Arial"/>
-          <w:sz w:val="24"/>
-          <w:szCs w:val="24"/>
-        </w:rPr>
-        <w:t>, propomos o seguinte plano para atingir o objetivo final.</w:t>
+        <w:t xml:space="preserve">Objetivo: </w:t>
+      </w:r>
+      <w:r>
+        <w:rPr>
+          <w:rFonts w:ascii="Arial" w:hAnsi="Arial" w:cs="Arial"/>
+          <w:sz w:val="24"/>
+          <w:szCs w:val="24"/>
+        </w:rPr>
+        <w:t>Otimizar o sistema</w:t>
+      </w:r>
+      <w:r>
+        <w:rPr>
+          <w:rFonts w:ascii="Arial" w:hAnsi="Arial" w:cs="Arial"/>
+          <w:sz w:val="24"/>
+          <w:szCs w:val="24"/>
+        </w:rPr>
+        <w:t xml:space="preserve"> de comunicação </w:t>
+      </w:r>
+      <w:r>
+        <w:rPr>
+          <w:rFonts w:ascii="Arial" w:hAnsi="Arial" w:cs="Arial"/>
+          <w:sz w:val="24"/>
+          <w:szCs w:val="24"/>
+        </w:rPr>
+        <w:t xml:space="preserve">e atualização de informações essenciais </w:t>
+      </w:r>
+      <w:r>
+        <w:rPr>
+          <w:rFonts w:ascii="Arial" w:hAnsi="Arial" w:cs="Arial"/>
+          <w:sz w:val="24"/>
+          <w:szCs w:val="24"/>
+        </w:rPr>
+        <w:t>entre o setor do almoxarifado/compras e o setor do auxílio funerário</w:t>
+      </w:r>
+      <w:r>
+        <w:rPr>
+          <w:rFonts w:ascii="Arial" w:hAnsi="Arial" w:cs="Arial"/>
+          <w:sz w:val="24"/>
+          <w:szCs w:val="24"/>
+        </w:rPr>
+        <w:t xml:space="preserve"> da prefeitura de Arujá.</w:t>
       </w:r>
     </w:p>
     <w:p>
       <w:pPr>
         <w:spacing w:line="360" w:lineRule="auto"/>
+        <w:jc w:val="both"/>
         <w:rPr>
           <w:rFonts w:ascii="Arial" w:hAnsi="Arial" w:cs="Arial"/>
           <w:sz w:val="24"/>
           <w:szCs w:val="24"/>
         </w:rPr>
       </w:pPr>
-      <w:r>
-        <w:rPr>
-          <w:rFonts w:ascii="Arial" w:hAnsi="Arial" w:cs="Arial"/>
-          <w:sz w:val="24"/>
-          <w:szCs w:val="24"/>
-        </w:rPr>
-        <w:t>Geral:</w:t>
+    </w:p>
+    <w:p>
+      <w:pPr>
+        <w:spacing w:line="360" w:lineRule="auto"/>
+        <w:jc w:val="both"/>
+        <w:rPr>
+          <w:rFonts w:ascii="Arial" w:hAnsi="Arial" w:cs="Arial"/>
+          <w:sz w:val="24"/>
+          <w:szCs w:val="24"/>
+        </w:rPr>
+      </w:pPr>
+      <w:r>
+        <w:rPr>
+          <w:rFonts w:ascii="Arial" w:hAnsi="Arial" w:cs="Arial"/>
+          <w:sz w:val="24"/>
+          <w:szCs w:val="24"/>
+        </w:rPr>
+        <w:t xml:space="preserve">Problema: </w:t>
+      </w:r>
+      <w:r>
+        <w:rPr>
+          <w:rFonts w:ascii="Arial" w:hAnsi="Arial" w:cs="Arial"/>
+          <w:sz w:val="24"/>
+          <w:szCs w:val="24"/>
+        </w:rPr>
+        <w:t xml:space="preserve">Com base no ambiente de trabalho </w:t>
+      </w:r>
+      <w:r>
+        <w:rPr>
+          <w:rFonts w:ascii="Arial" w:hAnsi="Arial" w:cs="Arial"/>
+          <w:sz w:val="24"/>
+          <w:szCs w:val="24"/>
+        </w:rPr>
+        <w:t xml:space="preserve">e experiencia </w:t>
+      </w:r>
+      <w:r>
+        <w:rPr>
+          <w:rFonts w:ascii="Arial" w:hAnsi="Arial" w:cs="Arial"/>
+          <w:sz w:val="24"/>
+          <w:szCs w:val="24"/>
+        </w:rPr>
+        <w:t>de um dos membros</w:t>
+      </w:r>
+      <w:r>
+        <w:rPr>
+          <w:rFonts w:ascii="Arial" w:hAnsi="Arial" w:cs="Arial"/>
+          <w:sz w:val="24"/>
+          <w:szCs w:val="24"/>
+        </w:rPr>
+        <w:t xml:space="preserve"> grupo</w:t>
+      </w:r>
+      <w:r>
+        <w:rPr>
+          <w:rFonts w:ascii="Arial" w:hAnsi="Arial" w:cs="Arial"/>
+          <w:sz w:val="24"/>
+          <w:szCs w:val="24"/>
+        </w:rPr>
+        <w:t>,</w:t>
+      </w:r>
+      <w:r>
+        <w:rPr>
+          <w:rFonts w:ascii="Arial" w:hAnsi="Arial" w:cs="Arial"/>
+          <w:sz w:val="24"/>
+          <w:szCs w:val="24"/>
+        </w:rPr>
+        <w:t xml:space="preserve"> optamos pela elaboração de uma solução </w:t>
+      </w:r>
+      <w:r>
+        <w:rPr>
+          <w:rFonts w:ascii="Arial" w:hAnsi="Arial" w:cs="Arial"/>
+          <w:sz w:val="24"/>
+          <w:szCs w:val="24"/>
+        </w:rPr>
+        <w:t xml:space="preserve">para </w:t>
+      </w:r>
+      <w:r>
+        <w:rPr>
+          <w:rFonts w:ascii="Arial" w:hAnsi="Arial" w:cs="Arial"/>
+          <w:sz w:val="24"/>
+          <w:szCs w:val="24"/>
+        </w:rPr>
+        <w:t xml:space="preserve">mediar as informações entre os departamentos </w:t>
+      </w:r>
+      <w:r>
+        <w:rPr>
+          <w:rFonts w:ascii="Arial" w:hAnsi="Arial" w:cs="Arial"/>
+          <w:sz w:val="24"/>
+          <w:szCs w:val="24"/>
+        </w:rPr>
+        <w:t xml:space="preserve">almoxarifado e compras com o de </w:t>
+      </w:r>
+      <w:r>
+        <w:rPr>
+          <w:rFonts w:ascii="Arial" w:hAnsi="Arial" w:cs="Arial"/>
+          <w:sz w:val="24"/>
+          <w:szCs w:val="24"/>
+        </w:rPr>
+        <w:t>auxílio</w:t>
+      </w:r>
+      <w:r>
+        <w:rPr>
+          <w:rFonts w:ascii="Arial" w:hAnsi="Arial" w:cs="Arial"/>
+          <w:sz w:val="24"/>
+          <w:szCs w:val="24"/>
+        </w:rPr>
+        <w:t xml:space="preserve"> funerário </w:t>
+      </w:r>
+      <w:r>
+        <w:rPr>
+          <w:rFonts w:ascii="Arial" w:hAnsi="Arial" w:cs="Arial"/>
+          <w:sz w:val="24"/>
+          <w:szCs w:val="24"/>
+        </w:rPr>
+        <w:t xml:space="preserve">da prefeitura de </w:t>
+      </w:r>
+      <w:r>
+        <w:rPr>
+          <w:rFonts w:ascii="Arial" w:hAnsi="Arial" w:cs="Arial"/>
+          <w:sz w:val="24"/>
+          <w:szCs w:val="24"/>
+        </w:rPr>
+        <w:t>Arujá</w:t>
+      </w:r>
+      <w:r>
+        <w:rPr>
+          <w:rFonts w:ascii="Arial" w:hAnsi="Arial" w:cs="Arial"/>
+          <w:sz w:val="24"/>
+          <w:szCs w:val="24"/>
+        </w:rPr>
+        <w:t xml:space="preserve">, mediante as dificuldades de </w:t>
+      </w:r>
+      <w:r>
+        <w:rPr>
+          <w:rFonts w:ascii="Arial" w:hAnsi="Arial" w:cs="Arial"/>
+          <w:sz w:val="24"/>
+          <w:szCs w:val="24"/>
+        </w:rPr>
+        <w:t>comunicação</w:t>
+      </w:r>
+      <w:r>
+        <w:rPr>
+          <w:rFonts w:ascii="Arial" w:hAnsi="Arial" w:cs="Arial"/>
+          <w:sz w:val="24"/>
+          <w:szCs w:val="24"/>
+        </w:rPr>
+        <w:t xml:space="preserve"> que estão prejudicando</w:t>
+      </w:r>
+      <w:r>
+        <w:rPr>
+          <w:rFonts w:ascii="Arial" w:hAnsi="Arial" w:cs="Arial"/>
+          <w:sz w:val="24"/>
+          <w:szCs w:val="24"/>
+        </w:rPr>
+        <w:t xml:space="preserve"> </w:t>
+      </w:r>
+      <w:r>
+        <w:rPr>
+          <w:rFonts w:ascii="Arial" w:hAnsi="Arial" w:cs="Arial"/>
+          <w:sz w:val="24"/>
+          <w:szCs w:val="24"/>
+        </w:rPr>
+        <w:t>funcionários</w:t>
+      </w:r>
+      <w:r>
+        <w:rPr>
+          <w:rFonts w:ascii="Arial" w:hAnsi="Arial" w:cs="Arial"/>
+          <w:sz w:val="24"/>
+          <w:szCs w:val="24"/>
+        </w:rPr>
+        <w:t xml:space="preserve"> e </w:t>
+      </w:r>
+      <w:r>
+        <w:rPr>
+          <w:rFonts w:ascii="Arial" w:hAnsi="Arial" w:cs="Arial"/>
+          <w:sz w:val="24"/>
+          <w:szCs w:val="24"/>
+        </w:rPr>
+        <w:t xml:space="preserve">principalmente </w:t>
+      </w:r>
+      <w:r>
+        <w:rPr>
+          <w:rFonts w:ascii="Arial" w:hAnsi="Arial" w:cs="Arial"/>
+          <w:sz w:val="24"/>
+          <w:szCs w:val="24"/>
+        </w:rPr>
+        <w:t>a população que depende desses serviços</w:t>
+      </w:r>
+      <w:r>
+        <w:rPr>
+          <w:rFonts w:ascii="Arial" w:hAnsi="Arial" w:cs="Arial"/>
+          <w:sz w:val="24"/>
+          <w:szCs w:val="24"/>
+        </w:rPr>
+        <w:t xml:space="preserve">. </w:t>
+      </w:r>
+    </w:p>
+    <w:p>
+      <w:pPr>
+        <w:spacing w:line="360" w:lineRule="auto"/>
+        <w:jc w:val="both"/>
+        <w:rPr>
+          <w:rFonts w:ascii="Arial" w:hAnsi="Arial" w:cs="Arial"/>
+          <w:sz w:val="24"/>
+          <w:szCs w:val="24"/>
+        </w:rPr>
+      </w:pPr>
+    </w:p>
+    <w:p>
+      <w:pPr>
+        <w:spacing w:line="360" w:lineRule="auto"/>
+        <w:jc w:val="both"/>
+        <w:rPr>
+          <w:rFonts w:ascii="Arial" w:hAnsi="Arial" w:cs="Arial"/>
+          <w:sz w:val="24"/>
+          <w:szCs w:val="24"/>
+        </w:rPr>
+      </w:pPr>
+      <w:r>
+        <w:rPr>
+          <w:rFonts w:ascii="Arial" w:hAnsi="Arial" w:cs="Arial"/>
+          <w:sz w:val="24"/>
+          <w:szCs w:val="24"/>
+        </w:rPr>
+        <w:t>Para encontrarmos a solução para o problema identificado pelo grupo</w:t>
+      </w:r>
+      <w:r>
+        <w:rPr>
+          <w:rFonts w:ascii="Arial" w:hAnsi="Arial" w:cs="Arial"/>
+          <w:sz w:val="24"/>
+          <w:szCs w:val="24"/>
+        </w:rPr>
+        <w:t>, propomos o seguinte plano para atingir o objetivo final.</w:t>
       </w:r>
     </w:p>
     <w:tbl>
@@ -491,9 +688,10 @@
         <w:tblLook w:val="04A0" w:firstRow="1" w:lastRow="0" w:firstColumn="1" w:lastColumn="0" w:noHBand="0" w:noVBand="1"/>
       </w:tblPr>
       <w:tblGrid>
-        <w:gridCol w:w="2831"/>
-        <w:gridCol w:w="2126"/>
-        <w:gridCol w:w="3537"/>
+        <w:gridCol w:w="2390"/>
+        <w:gridCol w:w="2290"/>
+        <w:gridCol w:w="1697"/>
+        <w:gridCol w:w="2117"/>
       </w:tblGrid>
       <w:tr>
         <w:trPr>
@@ -502,12 +700,38 @@
         <w:tc>
           <w:tcPr>
             <w:cnfStyle w:val="001000000000" w:firstRow="0" w:lastRow="0" w:firstColumn="1" w:lastColumn="0" w:oddVBand="0" w:evenVBand="0" w:oddHBand="0" w:evenHBand="0" w:firstRowFirstColumn="0" w:firstRowLastColumn="0" w:lastRowFirstColumn="0" w:lastRowLastColumn="0"/>
-            <w:tcW w:w="2831" w:type="dxa"/>
-          </w:tcPr>
-          <w:p>
-            <w:pPr>
-              <w:spacing w:line="360" w:lineRule="auto"/>
-              <w:jc w:val="both"/>
+            <w:tcW w:w="1555" w:type="dxa"/>
+          </w:tcPr>
+          <w:p>
+            <w:pPr>
+              <w:spacing w:line="360" w:lineRule="auto"/>
+              <w:jc w:val="both"/>
+              <w:rPr>
+                <w:rFonts w:ascii="Arial" w:hAnsi="Arial" w:cs="Arial"/>
+                <w:sz w:val="24"/>
+                <w:szCs w:val="24"/>
+              </w:rPr>
+            </w:pPr>
+            <w:r>
+              <w:rPr>
+                <w:rFonts w:ascii="Arial" w:hAnsi="Arial" w:cs="Arial"/>
+                <w:sz w:val="24"/>
+                <w:szCs w:val="24"/>
+              </w:rPr>
+              <w:lastRenderedPageBreak/>
+              <w:t>Prazos</w:t>
+            </w:r>
+          </w:p>
+        </w:tc>
+        <w:tc>
+          <w:tcPr>
+            <w:tcW w:w="2685" w:type="dxa"/>
+          </w:tcPr>
+          <w:p>
+            <w:pPr>
+              <w:spacing w:line="360" w:lineRule="auto"/>
+              <w:jc w:val="both"/>
+              <w:cnfStyle w:val="100000000000" w:firstRow="1" w:lastRow="0" w:firstColumn="0" w:lastColumn="0" w:oddVBand="0" w:evenVBand="0" w:oddHBand="0" w:evenHBand="0" w:firstRowFirstColumn="0" w:firstRowLastColumn="0" w:lastRowFirstColumn="0" w:lastRowLastColumn="0"/>
               <w:rPr>
                 <w:rFonts w:ascii="Arial" w:hAnsi="Arial" w:cs="Arial"/>
                 <w:sz w:val="24"/>
@@ -526,7 +750,7 @@
         </w:tc>
         <w:tc>
           <w:tcPr>
-            <w:tcW w:w="2126" w:type="dxa"/>
+            <w:tcW w:w="1697" w:type="dxa"/>
           </w:tcPr>
           <w:p>
             <w:pPr>
@@ -551,7 +775,7 @@
         </w:tc>
         <w:tc>
           <w:tcPr>
-            <w:tcW w:w="3537" w:type="dxa"/>
+            <w:tcW w:w="2557" w:type="dxa"/>
           </w:tcPr>
           <w:p>
             <w:pPr>
@@ -582,31 +806,31 @@
         <w:tc>
           <w:tcPr>
             <w:cnfStyle w:val="001000000000" w:firstRow="0" w:lastRow="0" w:firstColumn="1" w:lastColumn="0" w:oddVBand="0" w:evenVBand="0" w:oddHBand="0" w:evenHBand="0" w:firstRowFirstColumn="0" w:firstRowLastColumn="0" w:lastRowFirstColumn="0" w:lastRowLastColumn="0"/>
-            <w:tcW w:w="2831" w:type="dxa"/>
-          </w:tcPr>
-          <w:p>
-            <w:pPr>
-              <w:spacing w:line="360" w:lineRule="auto"/>
-              <w:jc w:val="both"/>
-              <w:rPr>
-                <w:rFonts w:ascii="Arial" w:hAnsi="Arial" w:cs="Arial"/>
-                <w:sz w:val="24"/>
-                <w:szCs w:val="24"/>
-              </w:rPr>
-            </w:pPr>
-            <w:r>
-              <w:rPr>
-                <w:rFonts w:ascii="Arial" w:hAnsi="Arial" w:cs="Arial"/>
-                <w:sz w:val="24"/>
-                <w:szCs w:val="24"/>
-              </w:rPr>
-              <w:t>Pesquisa de problema</w:t>
-            </w:r>
-          </w:p>
-        </w:tc>
-        <w:tc>
-          <w:tcPr>
-            <w:tcW w:w="2126" w:type="dxa"/>
+            <w:tcW w:w="1555" w:type="dxa"/>
+          </w:tcPr>
+          <w:p>
+            <w:pPr>
+              <w:spacing w:line="360" w:lineRule="auto"/>
+              <w:jc w:val="both"/>
+              <w:rPr>
+                <w:rFonts w:ascii="Arial" w:hAnsi="Arial" w:cs="Arial"/>
+                <w:sz w:val="24"/>
+                <w:szCs w:val="24"/>
+              </w:rPr>
+            </w:pPr>
+            <w:r>
+              <w:rPr>
+                <w:rFonts w:ascii="Arial" w:hAnsi="Arial" w:cs="Arial"/>
+                <w:sz w:val="24"/>
+                <w:szCs w:val="24"/>
+              </w:rPr>
+              <w:t>1ª quinzena</w:t>
+            </w:r>
+          </w:p>
+        </w:tc>
+        <w:tc>
+          <w:tcPr>
+            <w:tcW w:w="2685" w:type="dxa"/>
           </w:tcPr>
           <w:p>
             <w:pPr>
@@ -625,13 +849,13 @@
                 <w:sz w:val="24"/>
                 <w:szCs w:val="24"/>
               </w:rPr>
-              <w:t>Todo grupo</w:t>
-            </w:r>
-          </w:p>
-        </w:tc>
-        <w:tc>
-          <w:tcPr>
-            <w:tcW w:w="3537" w:type="dxa"/>
+              <w:t>Identificação e escolha do grupo e orientador</w:t>
+            </w:r>
+          </w:p>
+        </w:tc>
+        <w:tc>
+          <w:tcPr>
+            <w:tcW w:w="1697" w:type="dxa"/>
           </w:tcPr>
           <w:p>
             <w:pPr>
@@ -644,13 +868,30 @@
                 <w:szCs w:val="24"/>
               </w:rPr>
             </w:pPr>
-            <w:r>
-              <w:rPr>
-                <w:rFonts w:ascii="Arial" w:hAnsi="Arial" w:cs="Arial"/>
-                <w:sz w:val="24"/>
-                <w:szCs w:val="24"/>
-              </w:rPr>
-              <w:t>Internet, entrevistas, visita de campo.</w:t>
+          </w:p>
+        </w:tc>
+        <w:tc>
+          <w:tcPr>
+            <w:tcW w:w="2557" w:type="dxa"/>
+          </w:tcPr>
+          <w:p>
+            <w:pPr>
+              <w:spacing w:line="360" w:lineRule="auto"/>
+              <w:jc w:val="both"/>
+              <w:cnfStyle w:val="000000100000" w:firstRow="0" w:lastRow="0" w:firstColumn="0" w:lastColumn="0" w:oddVBand="0" w:evenVBand="0" w:oddHBand="1" w:evenHBand="0" w:firstRowFirstColumn="0" w:firstRowLastColumn="0" w:lastRowFirstColumn="0" w:lastRowLastColumn="0"/>
+              <w:rPr>
+                <w:rFonts w:ascii="Arial" w:hAnsi="Arial" w:cs="Arial"/>
+                <w:sz w:val="24"/>
+                <w:szCs w:val="24"/>
+              </w:rPr>
+            </w:pPr>
+            <w:r>
+              <w:rPr>
+                <w:rFonts w:ascii="Arial" w:hAnsi="Arial" w:cs="Arial"/>
+                <w:sz w:val="24"/>
+                <w:szCs w:val="24"/>
+              </w:rPr>
+              <w:t>Acesso ao Ava.</w:t>
             </w:r>
           </w:p>
         </w:tc>
@@ -659,55 +900,31 @@
         <w:tc>
           <w:tcPr>
             <w:cnfStyle w:val="001000000000" w:firstRow="0" w:lastRow="0" w:firstColumn="1" w:lastColumn="0" w:oddVBand="0" w:evenVBand="0" w:oddHBand="0" w:evenHBand="0" w:firstRowFirstColumn="0" w:firstRowLastColumn="0" w:lastRowFirstColumn="0" w:lastRowLastColumn="0"/>
-            <w:tcW w:w="2831" w:type="dxa"/>
-          </w:tcPr>
-          <w:p>
-            <w:pPr>
-              <w:spacing w:line="360" w:lineRule="auto"/>
-              <w:jc w:val="both"/>
-              <w:rPr>
-                <w:rFonts w:ascii="Arial" w:hAnsi="Arial" w:cs="Arial"/>
-                <w:sz w:val="24"/>
-                <w:szCs w:val="24"/>
-              </w:rPr>
-            </w:pPr>
-            <w:r>
-              <w:rPr>
-                <w:rFonts w:ascii="Arial" w:hAnsi="Arial" w:cs="Arial"/>
-                <w:sz w:val="24"/>
-                <w:szCs w:val="24"/>
-              </w:rPr>
-              <w:t xml:space="preserve">Definição e </w:t>
-            </w:r>
-            <w:r>
-              <w:rPr>
-                <w:rFonts w:ascii="Arial" w:hAnsi="Arial" w:cs="Arial"/>
-                <w:sz w:val="24"/>
-                <w:szCs w:val="24"/>
-              </w:rPr>
-              <w:t>e</w:t>
-            </w:r>
-            <w:r>
-              <w:rPr>
-                <w:rFonts w:ascii="Arial" w:hAnsi="Arial" w:cs="Arial"/>
-                <w:sz w:val="24"/>
-                <w:szCs w:val="24"/>
-              </w:rPr>
-              <w:t>scolha do tema</w:t>
-            </w:r>
-            <w:r>
-              <w:rPr>
-                <w:rFonts w:ascii="Arial" w:hAnsi="Arial" w:cs="Arial"/>
-                <w:sz w:val="24"/>
-                <w:szCs w:val="24"/>
-              </w:rPr>
-              <w:t xml:space="preserve"> norteador</w:t>
-            </w:r>
-          </w:p>
-        </w:tc>
-        <w:tc>
-          <w:tcPr>
-            <w:tcW w:w="2126" w:type="dxa"/>
+            <w:tcW w:w="1555" w:type="dxa"/>
+          </w:tcPr>
+          <w:p>
+            <w:pPr>
+              <w:spacing w:line="360" w:lineRule="auto"/>
+              <w:jc w:val="both"/>
+              <w:rPr>
+                <w:rFonts w:ascii="Arial" w:hAnsi="Arial" w:cs="Arial"/>
+                <w:sz w:val="24"/>
+                <w:szCs w:val="24"/>
+              </w:rPr>
+            </w:pPr>
+            <w:r>
+              <w:rPr>
+                <w:rFonts w:ascii="Arial" w:hAnsi="Arial" w:cs="Arial"/>
+                <w:sz w:val="24"/>
+                <w:szCs w:val="24"/>
+              </w:rPr>
+              <w:t>//</w:t>
+            </w:r>
+          </w:p>
+        </w:tc>
+        <w:tc>
+          <w:tcPr>
+            <w:tcW w:w="2685" w:type="dxa"/>
           </w:tcPr>
           <w:p>
             <w:pPr>
@@ -726,13 +943,13 @@
                 <w:sz w:val="24"/>
                 <w:szCs w:val="24"/>
               </w:rPr>
-              <w:t>Todo grupo</w:t>
-            </w:r>
-          </w:p>
-        </w:tc>
-        <w:tc>
-          <w:tcPr>
-            <w:tcW w:w="3537" w:type="dxa"/>
+              <w:t>Sistema de comunicação do grupo</w:t>
+            </w:r>
+          </w:p>
+        </w:tc>
+        <w:tc>
+          <w:tcPr>
+            <w:tcW w:w="1697" w:type="dxa"/>
           </w:tcPr>
           <w:p>
             <w:pPr>
@@ -751,15 +968,64 @@
                 <w:sz w:val="24"/>
                 <w:szCs w:val="24"/>
               </w:rPr>
-              <w:t>Reunião online</w:t>
-            </w:r>
-            <w:r>
-              <w:rPr>
-                <w:rFonts w:ascii="Arial" w:hAnsi="Arial" w:cs="Arial"/>
-                <w:sz w:val="24"/>
-                <w:szCs w:val="24"/>
-              </w:rPr>
-              <w:t>, apresentação de conteúdos encontrados</w:t>
+              <w:t>Leiza</w:t>
+            </w:r>
+            <w:r>
+              <w:rPr>
+                <w:rFonts w:ascii="Arial" w:hAnsi="Arial" w:cs="Arial"/>
+                <w:sz w:val="24"/>
+                <w:szCs w:val="24"/>
+              </w:rPr>
+              <w:t>, Mayra</w:t>
+            </w:r>
+            <w:r>
+              <w:rPr>
+                <w:rFonts w:ascii="Arial" w:hAnsi="Arial" w:cs="Arial"/>
+                <w:sz w:val="24"/>
+                <w:szCs w:val="24"/>
+              </w:rPr>
+              <w:t xml:space="preserve"> e </w:t>
+            </w:r>
+            <w:r>
+              <w:rPr>
+                <w:rFonts w:ascii="Arial" w:hAnsi="Arial" w:cs="Arial"/>
+                <w:sz w:val="24"/>
+                <w:szCs w:val="24"/>
+              </w:rPr>
+              <w:t>Sandra</w:t>
+            </w:r>
+          </w:p>
+        </w:tc>
+        <w:tc>
+          <w:tcPr>
+            <w:tcW w:w="2557" w:type="dxa"/>
+          </w:tcPr>
+          <w:p>
+            <w:pPr>
+              <w:spacing w:line="360" w:lineRule="auto"/>
+              <w:jc w:val="both"/>
+              <w:cnfStyle w:val="000000000000" w:firstRow="0" w:lastRow="0" w:firstColumn="0" w:lastColumn="0" w:oddVBand="0" w:evenVBand="0" w:oddHBand="0" w:evenHBand="0" w:firstRowFirstColumn="0" w:firstRowLastColumn="0" w:lastRowFirstColumn="0" w:lastRowLastColumn="0"/>
+              <w:rPr>
+                <w:rFonts w:ascii="Arial" w:hAnsi="Arial" w:cs="Arial"/>
+                <w:sz w:val="24"/>
+                <w:szCs w:val="24"/>
+              </w:rPr>
+            </w:pPr>
+            <w:r>
+              <w:rPr>
+                <w:rFonts w:ascii="Arial" w:hAnsi="Arial" w:cs="Arial"/>
+                <w:sz w:val="24"/>
+                <w:szCs w:val="24"/>
+              </w:rPr>
+              <w:t xml:space="preserve">WhatsApp, </w:t>
+            </w:r>
+            <w:r>
+              <w:rPr>
+                <w:rFonts w:ascii="Arial" w:hAnsi="Arial" w:cs="Arial"/>
+                <w:sz w:val="24"/>
+                <w:szCs w:val="24"/>
+              </w:rPr>
+              <w:t>AVA.</w:t>
             </w:r>
           </w:p>
         </w:tc>
@@ -771,31 +1037,57 @@
         <w:tc>
           <w:tcPr>
             <w:cnfStyle w:val="001000000000" w:firstRow="0" w:lastRow="0" w:firstColumn="1" w:lastColumn="0" w:oddVBand="0" w:evenVBand="0" w:oddHBand="0" w:evenHBand="0" w:firstRowFirstColumn="0" w:firstRowLastColumn="0" w:lastRowFirstColumn="0" w:lastRowLastColumn="0"/>
-            <w:tcW w:w="2831" w:type="dxa"/>
-          </w:tcPr>
-          <w:p>
-            <w:pPr>
-              <w:spacing w:line="360" w:lineRule="auto"/>
-              <w:jc w:val="both"/>
-              <w:rPr>
-                <w:rFonts w:ascii="Arial" w:hAnsi="Arial" w:cs="Arial"/>
-                <w:sz w:val="24"/>
-                <w:szCs w:val="24"/>
-              </w:rPr>
-            </w:pPr>
-            <w:r>
-              <w:rPr>
-                <w:rFonts w:ascii="Arial" w:hAnsi="Arial" w:cs="Arial"/>
-                <w:sz w:val="24"/>
-                <w:szCs w:val="24"/>
-              </w:rPr>
-              <w:t>Pesquisa de softwares já existentes</w:t>
-            </w:r>
-          </w:p>
-        </w:tc>
-        <w:tc>
-          <w:tcPr>
-            <w:tcW w:w="2126" w:type="dxa"/>
+            <w:tcW w:w="1555" w:type="dxa"/>
+          </w:tcPr>
+          <w:p>
+            <w:pPr>
+              <w:spacing w:line="360" w:lineRule="auto"/>
+              <w:jc w:val="both"/>
+              <w:rPr>
+                <w:rFonts w:ascii="Arial" w:hAnsi="Arial" w:cs="Arial"/>
+                <w:b w:val="0"/>
+                <w:bCs w:val="0"/>
+                <w:sz w:val="24"/>
+                <w:szCs w:val="24"/>
+              </w:rPr>
+            </w:pPr>
+            <w:r>
+              <w:rPr>
+                <w:rFonts w:ascii="Arial" w:hAnsi="Arial" w:cs="Arial"/>
+                <w:sz w:val="24"/>
+                <w:szCs w:val="24"/>
+              </w:rPr>
+              <w:t>2ª quinzena</w:t>
+            </w:r>
+          </w:p>
+          <w:p>
+            <w:pPr>
+              <w:pStyle w:val="PargrafodaLista"/>
+              <w:numPr>
+                <w:ilvl w:val="0"/>
+                <w:numId w:val="1"/>
+              </w:numPr>
+              <w:spacing w:line="360" w:lineRule="auto"/>
+              <w:jc w:val="both"/>
+              <w:rPr>
+                <w:rFonts w:ascii="Arial" w:hAnsi="Arial" w:cs="Arial"/>
+                <w:sz w:val="24"/>
+                <w:szCs w:val="24"/>
+              </w:rPr>
+            </w:pPr>
+            <w:r>
+              <w:rPr>
+                <w:rFonts w:ascii="Arial" w:hAnsi="Arial" w:cs="Arial"/>
+                <w:sz w:val="24"/>
+                <w:szCs w:val="24"/>
+              </w:rPr>
+              <w:t>Plano de Ação</w:t>
+            </w:r>
+          </w:p>
+        </w:tc>
+        <w:tc>
+          <w:tcPr>
+            <w:tcW w:w="2685" w:type="dxa"/>
           </w:tcPr>
           <w:p>
             <w:pPr>
@@ -814,29 +1106,13 @@
                 <w:sz w:val="24"/>
                 <w:szCs w:val="24"/>
               </w:rPr>
-              <w:t>Sandra, Miri</w:t>
-            </w:r>
-            <w:r>
-              <w:rPr>
-                <w:rFonts w:ascii="Arial" w:hAnsi="Arial" w:cs="Arial"/>
-                <w:sz w:val="24"/>
-                <w:szCs w:val="24"/>
-              </w:rPr>
-              <w:t>am</w:t>
-            </w:r>
-            <w:r>
-              <w:rPr>
-                <w:rFonts w:ascii="Arial" w:hAnsi="Arial" w:cs="Arial"/>
-                <w:sz w:val="24"/>
-                <w:szCs w:val="24"/>
-              </w:rPr>
-              <w:t xml:space="preserve"> e Mayra</w:t>
-            </w:r>
-          </w:p>
-        </w:tc>
-        <w:tc>
-          <w:tcPr>
-            <w:tcW w:w="3537" w:type="dxa"/>
+              <w:t>Pesquisa de problema</w:t>
+            </w:r>
+          </w:p>
+        </w:tc>
+        <w:tc>
+          <w:tcPr>
+            <w:tcW w:w="1697" w:type="dxa"/>
           </w:tcPr>
           <w:p>
             <w:pPr>
@@ -855,7 +1131,32 @@
                 <w:sz w:val="24"/>
                 <w:szCs w:val="24"/>
               </w:rPr>
-              <w:t>Internet</w:t>
+              <w:t>Todo grupo</w:t>
+            </w:r>
+          </w:p>
+        </w:tc>
+        <w:tc>
+          <w:tcPr>
+            <w:tcW w:w="2557" w:type="dxa"/>
+          </w:tcPr>
+          <w:p>
+            <w:pPr>
+              <w:spacing w:line="360" w:lineRule="auto"/>
+              <w:jc w:val="both"/>
+              <w:cnfStyle w:val="000000100000" w:firstRow="0" w:lastRow="0" w:firstColumn="0" w:lastColumn="0" w:oddVBand="0" w:evenVBand="0" w:oddHBand="1" w:evenHBand="0" w:firstRowFirstColumn="0" w:firstRowLastColumn="0" w:lastRowFirstColumn="0" w:lastRowLastColumn="0"/>
+              <w:rPr>
+                <w:rFonts w:ascii="Arial" w:hAnsi="Arial" w:cs="Arial"/>
+                <w:sz w:val="24"/>
+                <w:szCs w:val="24"/>
+              </w:rPr>
+            </w:pPr>
+            <w:r>
+              <w:rPr>
+                <w:rFonts w:ascii="Arial" w:hAnsi="Arial" w:cs="Arial"/>
+                <w:sz w:val="24"/>
+                <w:szCs w:val="24"/>
+              </w:rPr>
+              <w:t>Internet, entrevistas, visita de campo.</w:t>
             </w:r>
           </w:p>
         </w:tc>
@@ -864,48 +1165,31 @@
         <w:tc>
           <w:tcPr>
             <w:cnfStyle w:val="001000000000" w:firstRow="0" w:lastRow="0" w:firstColumn="1" w:lastColumn="0" w:oddVBand="0" w:evenVBand="0" w:oddHBand="0" w:evenHBand="0" w:firstRowFirstColumn="0" w:firstRowLastColumn="0" w:lastRowFirstColumn="0" w:lastRowLastColumn="0"/>
-            <w:tcW w:w="2831" w:type="dxa"/>
-          </w:tcPr>
-          <w:p>
-            <w:pPr>
-              <w:spacing w:line="360" w:lineRule="auto"/>
-              <w:jc w:val="both"/>
-              <w:rPr>
-                <w:rFonts w:ascii="Arial" w:hAnsi="Arial" w:cs="Arial"/>
-                <w:sz w:val="24"/>
-                <w:szCs w:val="24"/>
-              </w:rPr>
-            </w:pPr>
-            <w:r>
-              <w:rPr>
-                <w:rFonts w:ascii="Arial" w:hAnsi="Arial" w:cs="Arial"/>
-                <w:sz w:val="24"/>
-                <w:szCs w:val="24"/>
-              </w:rPr>
-              <w:lastRenderedPageBreak/>
-              <w:t>Bra</w:t>
-            </w:r>
-            <w:r>
-              <w:rPr>
-                <w:rFonts w:ascii="Arial" w:hAnsi="Arial" w:cs="Arial"/>
-                <w:sz w:val="24"/>
-                <w:szCs w:val="24"/>
-              </w:rPr>
-              <w:t>i</w:t>
-            </w:r>
-            <w:r>
-              <w:rPr>
-                <w:rFonts w:ascii="Arial" w:hAnsi="Arial" w:cs="Arial"/>
-                <w:sz w:val="24"/>
-                <w:szCs w:val="24"/>
-              </w:rPr>
-              <w:t>nstorming</w:t>
-            </w:r>
-          </w:p>
-        </w:tc>
-        <w:tc>
-          <w:tcPr>
-            <w:tcW w:w="2126" w:type="dxa"/>
+            <w:tcW w:w="1555" w:type="dxa"/>
+          </w:tcPr>
+          <w:p>
+            <w:pPr>
+              <w:spacing w:line="360" w:lineRule="auto"/>
+              <w:jc w:val="both"/>
+              <w:rPr>
+                <w:rFonts w:ascii="Arial" w:hAnsi="Arial" w:cs="Arial"/>
+                <w:sz w:val="24"/>
+                <w:szCs w:val="24"/>
+              </w:rPr>
+            </w:pPr>
+            <w:r>
+              <w:rPr>
+                <w:rFonts w:ascii="Arial" w:hAnsi="Arial" w:cs="Arial"/>
+                <w:sz w:val="24"/>
+                <w:szCs w:val="24"/>
+              </w:rPr>
+              <w:t>//</w:t>
+            </w:r>
+          </w:p>
+        </w:tc>
+        <w:tc>
+          <w:tcPr>
+            <w:tcW w:w="2685" w:type="dxa"/>
           </w:tcPr>
           <w:p>
             <w:pPr>
@@ -924,13 +1208,13 @@
                 <w:sz w:val="24"/>
                 <w:szCs w:val="24"/>
               </w:rPr>
-              <w:t>Todo Grupo</w:t>
-            </w:r>
-          </w:p>
-        </w:tc>
-        <w:tc>
-          <w:tcPr>
-            <w:tcW w:w="3537" w:type="dxa"/>
+              <w:t>Elaboração do Plano de Ação</w:t>
+            </w:r>
+          </w:p>
+        </w:tc>
+        <w:tc>
+          <w:tcPr>
+            <w:tcW w:w="1697" w:type="dxa"/>
           </w:tcPr>
           <w:p>
             <w:pPr>
@@ -949,8 +1233,25 @@
                 <w:sz w:val="24"/>
                 <w:szCs w:val="24"/>
               </w:rPr>
-              <w:t>Artigos, livros, revistas, literaturas, anúncios e internet.</w:t>
-            </w:r>
+              <w:t>Miriam e Mileide</w:t>
+            </w:r>
+          </w:p>
+        </w:tc>
+        <w:tc>
+          <w:tcPr>
+            <w:tcW w:w="2557" w:type="dxa"/>
+          </w:tcPr>
+          <w:p>
+            <w:pPr>
+              <w:spacing w:line="360" w:lineRule="auto"/>
+              <w:jc w:val="both"/>
+              <w:cnfStyle w:val="000000000000" w:firstRow="0" w:lastRow="0" w:firstColumn="0" w:lastColumn="0" w:oddVBand="0" w:evenVBand="0" w:oddHBand="0" w:evenHBand="0" w:firstRowFirstColumn="0" w:firstRowLastColumn="0" w:lastRowFirstColumn="0" w:lastRowLastColumn="0"/>
+              <w:rPr>
+                <w:rFonts w:ascii="Arial" w:hAnsi="Arial" w:cs="Arial"/>
+                <w:sz w:val="24"/>
+                <w:szCs w:val="24"/>
+              </w:rPr>
+            </w:pPr>
           </w:p>
         </w:tc>
       </w:tr>
@@ -961,31 +1262,31 @@
         <w:tc>
           <w:tcPr>
             <w:cnfStyle w:val="001000000000" w:firstRow="0" w:lastRow="0" w:firstColumn="1" w:lastColumn="0" w:oddVBand="0" w:evenVBand="0" w:oddHBand="0" w:evenHBand="0" w:firstRowFirstColumn="0" w:firstRowLastColumn="0" w:lastRowFirstColumn="0" w:lastRowLastColumn="0"/>
-            <w:tcW w:w="2831" w:type="dxa"/>
-          </w:tcPr>
-          <w:p>
-            <w:pPr>
-              <w:spacing w:line="360" w:lineRule="auto"/>
-              <w:jc w:val="both"/>
-              <w:rPr>
-                <w:rFonts w:ascii="Arial" w:hAnsi="Arial" w:cs="Arial"/>
-                <w:sz w:val="24"/>
-                <w:szCs w:val="24"/>
-              </w:rPr>
-            </w:pPr>
-            <w:r>
-              <w:rPr>
-                <w:rFonts w:ascii="Arial" w:hAnsi="Arial" w:cs="Arial"/>
-                <w:sz w:val="24"/>
-                <w:szCs w:val="24"/>
-              </w:rPr>
-              <w:t>Levantamento bibliográfico</w:t>
-            </w:r>
-          </w:p>
-        </w:tc>
-        <w:tc>
-          <w:tcPr>
-            <w:tcW w:w="2126" w:type="dxa"/>
+            <w:tcW w:w="1555" w:type="dxa"/>
+          </w:tcPr>
+          <w:p>
+            <w:pPr>
+              <w:spacing w:line="360" w:lineRule="auto"/>
+              <w:jc w:val="both"/>
+              <w:rPr>
+                <w:rFonts w:ascii="Arial" w:hAnsi="Arial" w:cs="Arial"/>
+                <w:sz w:val="24"/>
+                <w:szCs w:val="24"/>
+              </w:rPr>
+            </w:pPr>
+            <w:r>
+              <w:rPr>
+                <w:rFonts w:ascii="Arial" w:hAnsi="Arial" w:cs="Arial"/>
+                <w:sz w:val="24"/>
+                <w:szCs w:val="24"/>
+              </w:rPr>
+              <w:t>3ª quinzena</w:t>
+            </w:r>
+          </w:p>
+        </w:tc>
+        <w:tc>
+          <w:tcPr>
+            <w:tcW w:w="2685" w:type="dxa"/>
           </w:tcPr>
           <w:p>
             <w:pPr>
@@ -1004,13 +1305,13 @@
                 <w:sz w:val="24"/>
                 <w:szCs w:val="24"/>
               </w:rPr>
-              <w:t>Flavio, Leiza e Grazi</w:t>
-            </w:r>
-          </w:p>
-        </w:tc>
-        <w:tc>
-          <w:tcPr>
-            <w:tcW w:w="3537" w:type="dxa"/>
+              <w:t>Definição e escolha do tema norteador</w:t>
+            </w:r>
+          </w:p>
+        </w:tc>
+        <w:tc>
+          <w:tcPr>
+            <w:tcW w:w="1697" w:type="dxa"/>
           </w:tcPr>
           <w:p>
             <w:pPr>
@@ -1029,7 +1330,32 @@
                 <w:sz w:val="24"/>
                 <w:szCs w:val="24"/>
               </w:rPr>
-              <w:t>Afunilamento de pesquisas com bibliográficas e sites especializados.</w:t>
+              <w:t>Todo grupo</w:t>
+            </w:r>
+          </w:p>
+        </w:tc>
+        <w:tc>
+          <w:tcPr>
+            <w:tcW w:w="2557" w:type="dxa"/>
+          </w:tcPr>
+          <w:p>
+            <w:pPr>
+              <w:spacing w:line="360" w:lineRule="auto"/>
+              <w:jc w:val="both"/>
+              <w:cnfStyle w:val="000000100000" w:firstRow="0" w:lastRow="0" w:firstColumn="0" w:lastColumn="0" w:oddVBand="0" w:evenVBand="0" w:oddHBand="1" w:evenHBand="0" w:firstRowFirstColumn="0" w:firstRowLastColumn="0" w:lastRowFirstColumn="0" w:lastRowLastColumn="0"/>
+              <w:rPr>
+                <w:rFonts w:ascii="Arial" w:hAnsi="Arial" w:cs="Arial"/>
+                <w:sz w:val="24"/>
+                <w:szCs w:val="24"/>
+              </w:rPr>
+            </w:pPr>
+            <w:r>
+              <w:rPr>
+                <w:rFonts w:ascii="Arial" w:hAnsi="Arial" w:cs="Arial"/>
+                <w:sz w:val="24"/>
+                <w:szCs w:val="24"/>
+              </w:rPr>
+              <w:t>Reunião online, apresentação de conteúdos encontrados</w:t>
             </w:r>
           </w:p>
         </w:tc>
@@ -1038,31 +1364,73 @@
         <w:tc>
           <w:tcPr>
             <w:cnfStyle w:val="001000000000" w:firstRow="0" w:lastRow="0" w:firstColumn="1" w:lastColumn="0" w:oddVBand="0" w:evenVBand="0" w:oddHBand="0" w:evenHBand="0" w:firstRowFirstColumn="0" w:firstRowLastColumn="0" w:lastRowFirstColumn="0" w:lastRowLastColumn="0"/>
-            <w:tcW w:w="2831" w:type="dxa"/>
-          </w:tcPr>
-          <w:p>
-            <w:pPr>
-              <w:spacing w:line="360" w:lineRule="auto"/>
-              <w:jc w:val="both"/>
-              <w:rPr>
-                <w:rFonts w:ascii="Arial" w:hAnsi="Arial" w:cs="Arial"/>
-                <w:sz w:val="24"/>
-                <w:szCs w:val="24"/>
-              </w:rPr>
-            </w:pPr>
-            <w:r>
-              <w:rPr>
-                <w:rFonts w:ascii="Arial" w:hAnsi="Arial" w:cs="Arial"/>
-                <w:sz w:val="24"/>
-                <w:szCs w:val="24"/>
-              </w:rPr>
-              <w:t>Análise de programas de desenvolvimento</w:t>
-            </w:r>
-          </w:p>
-        </w:tc>
-        <w:tc>
-          <w:tcPr>
-            <w:tcW w:w="2126" w:type="dxa"/>
+            <w:tcW w:w="1555" w:type="dxa"/>
+          </w:tcPr>
+          <w:p>
+            <w:pPr>
+              <w:spacing w:line="360" w:lineRule="auto"/>
+              <w:jc w:val="both"/>
+              <w:rPr>
+                <w:rFonts w:ascii="Arial" w:hAnsi="Arial" w:cs="Arial"/>
+                <w:b w:val="0"/>
+                <w:bCs w:val="0"/>
+                <w:sz w:val="24"/>
+                <w:szCs w:val="24"/>
+              </w:rPr>
+            </w:pPr>
+            <w:r>
+              <w:rPr>
+                <w:rFonts w:ascii="Arial" w:hAnsi="Arial" w:cs="Arial"/>
+                <w:sz w:val="24"/>
+                <w:szCs w:val="24"/>
+              </w:rPr>
+              <w:t>4</w:t>
+            </w:r>
+            <w:r>
+              <w:rPr>
+                <w:rFonts w:ascii="Arial" w:hAnsi="Arial" w:cs="Arial"/>
+                <w:sz w:val="24"/>
+                <w:szCs w:val="24"/>
+              </w:rPr>
+              <w:t>ª</w:t>
+            </w:r>
+            <w:r>
+              <w:rPr>
+                <w:rFonts w:ascii="Arial" w:hAnsi="Arial" w:cs="Arial"/>
+                <w:sz w:val="24"/>
+                <w:szCs w:val="24"/>
+              </w:rPr>
+              <w:t xml:space="preserve"> quinzena</w:t>
+            </w:r>
+          </w:p>
+          <w:p>
+            <w:pPr>
+              <w:pStyle w:val="PargrafodaLista"/>
+              <w:numPr>
+                <w:ilvl w:val="0"/>
+                <w:numId w:val="1"/>
+              </w:numPr>
+              <w:spacing w:line="360" w:lineRule="auto"/>
+              <w:jc w:val="both"/>
+              <w:rPr>
+                <w:rFonts w:ascii="Arial" w:hAnsi="Arial" w:cs="Arial"/>
+                <w:sz w:val="24"/>
+                <w:szCs w:val="24"/>
+              </w:rPr>
+            </w:pPr>
+            <w:r>
+              <w:rPr>
+                <w:rFonts w:ascii="Arial" w:hAnsi="Arial" w:cs="Arial"/>
+                <w:sz w:val="24"/>
+                <w:szCs w:val="24"/>
+              </w:rPr>
+              <w:t>Relatório Parcial</w:t>
+            </w:r>
+          </w:p>
+        </w:tc>
+        <w:tc>
+          <w:tcPr>
+            <w:tcW w:w="2685" w:type="dxa"/>
           </w:tcPr>
           <w:p>
             <w:pPr>
@@ -1081,13 +1449,29 @@
                 <w:sz w:val="24"/>
                 <w:szCs w:val="24"/>
               </w:rPr>
-              <w:t>Mileide e Ricardo</w:t>
-            </w:r>
-          </w:p>
-        </w:tc>
-        <w:tc>
-          <w:tcPr>
-            <w:tcW w:w="3537" w:type="dxa"/>
+              <w:t>Pesquisa de softwares já existentes</w:t>
+            </w:r>
+            <w:r>
+              <w:rPr>
+                <w:rFonts w:ascii="Arial" w:hAnsi="Arial" w:cs="Arial"/>
+                <w:sz w:val="24"/>
+                <w:szCs w:val="24"/>
+              </w:rPr>
+              <w:t>.</w:t>
+            </w:r>
+            <w:r>
+              <w:rPr>
+                <w:rFonts w:ascii="Arial" w:hAnsi="Arial" w:cs="Arial"/>
+                <w:sz w:val="24"/>
+                <w:szCs w:val="24"/>
+              </w:rPr>
+              <w:t xml:space="preserve"> </w:t>
+            </w:r>
+          </w:p>
+        </w:tc>
+        <w:tc>
+          <w:tcPr>
+            <w:tcW w:w="1697" w:type="dxa"/>
           </w:tcPr>
           <w:p>
             <w:pPr>
@@ -1106,23 +1490,32 @@
                 <w:sz w:val="24"/>
                 <w:szCs w:val="24"/>
               </w:rPr>
+              <w:t>Sandra, Miriam e Mayra</w:t>
+            </w:r>
+          </w:p>
+        </w:tc>
+        <w:tc>
+          <w:tcPr>
+            <w:tcW w:w="2557" w:type="dxa"/>
+          </w:tcPr>
+          <w:p>
+            <w:pPr>
+              <w:spacing w:line="360" w:lineRule="auto"/>
+              <w:jc w:val="both"/>
+              <w:cnfStyle w:val="000000000000" w:firstRow="0" w:lastRow="0" w:firstColumn="0" w:lastColumn="0" w:oddVBand="0" w:evenVBand="0" w:oddHBand="0" w:evenHBand="0" w:firstRowFirstColumn="0" w:firstRowLastColumn="0" w:lastRowFirstColumn="0" w:lastRowLastColumn="0"/>
+              <w:rPr>
+                <w:rFonts w:ascii="Arial" w:hAnsi="Arial" w:cs="Arial"/>
+                <w:sz w:val="24"/>
+                <w:szCs w:val="24"/>
+              </w:rPr>
+            </w:pPr>
+            <w:r>
+              <w:rPr>
+                <w:rFonts w:ascii="Arial" w:hAnsi="Arial" w:cs="Arial"/>
+                <w:sz w:val="24"/>
+                <w:szCs w:val="24"/>
+              </w:rPr>
               <w:t>Internet</w:t>
-            </w:r>
-            <w:r>
-              <w:rPr>
-                <w:rFonts w:ascii="Arial" w:hAnsi="Arial" w:cs="Arial"/>
-                <w:sz w:val="24"/>
-                <w:szCs w:val="24"/>
-              </w:rPr>
-              <w:t>, bibliografias</w:t>
-            </w:r>
-            <w:r>
-              <w:rPr>
-                <w:rFonts w:ascii="Arial" w:hAnsi="Arial" w:cs="Arial"/>
-                <w:sz w:val="24"/>
-                <w:szCs w:val="24"/>
-              </w:rPr>
-              <w:t xml:space="preserve"> e entrevistas.</w:t>
             </w:r>
           </w:p>
         </w:tc>
@@ -1134,31 +1527,31 @@
         <w:tc>
           <w:tcPr>
             <w:cnfStyle w:val="001000000000" w:firstRow="0" w:lastRow="0" w:firstColumn="1" w:lastColumn="0" w:oddVBand="0" w:evenVBand="0" w:oddHBand="0" w:evenHBand="0" w:firstRowFirstColumn="0" w:firstRowLastColumn="0" w:lastRowFirstColumn="0" w:lastRowLastColumn="0"/>
-            <w:tcW w:w="2831" w:type="dxa"/>
-          </w:tcPr>
-          <w:p>
-            <w:pPr>
-              <w:spacing w:line="360" w:lineRule="auto"/>
-              <w:jc w:val="both"/>
-              <w:rPr>
-                <w:rFonts w:ascii="Arial" w:hAnsi="Arial" w:cs="Arial"/>
-                <w:sz w:val="24"/>
-                <w:szCs w:val="24"/>
-              </w:rPr>
-            </w:pPr>
-            <w:r>
-              <w:rPr>
-                <w:rFonts w:ascii="Arial" w:hAnsi="Arial" w:cs="Arial"/>
-                <w:sz w:val="24"/>
-                <w:szCs w:val="24"/>
-              </w:rPr>
-              <w:t>Desenvolvimento de esqueleto do primeiro protótipo</w:t>
-            </w:r>
-          </w:p>
-        </w:tc>
-        <w:tc>
-          <w:tcPr>
-            <w:tcW w:w="2126" w:type="dxa"/>
+            <w:tcW w:w="1555" w:type="dxa"/>
+          </w:tcPr>
+          <w:p>
+            <w:pPr>
+              <w:spacing w:line="360" w:lineRule="auto"/>
+              <w:jc w:val="both"/>
+              <w:rPr>
+                <w:rFonts w:ascii="Arial" w:hAnsi="Arial" w:cs="Arial"/>
+                <w:sz w:val="24"/>
+                <w:szCs w:val="24"/>
+              </w:rPr>
+            </w:pPr>
+            <w:r>
+              <w:rPr>
+                <w:rFonts w:ascii="Arial" w:hAnsi="Arial" w:cs="Arial"/>
+                <w:sz w:val="24"/>
+                <w:szCs w:val="24"/>
+              </w:rPr>
+              <w:t>//</w:t>
+            </w:r>
+          </w:p>
+        </w:tc>
+        <w:tc>
+          <w:tcPr>
+            <w:tcW w:w="2685" w:type="dxa"/>
           </w:tcPr>
           <w:p>
             <w:pPr>
@@ -1177,21 +1570,13 @@
                 <w:sz w:val="24"/>
                 <w:szCs w:val="24"/>
               </w:rPr>
-              <w:t>M</w:t>
-            </w:r>
-            <w:r>
-              <w:rPr>
-                <w:rFonts w:ascii="Arial" w:hAnsi="Arial" w:cs="Arial"/>
-                <w:sz w:val="24"/>
-                <w:szCs w:val="24"/>
-              </w:rPr>
-              <w:t>ileide, Flavio e Grazi</w:t>
-            </w:r>
-          </w:p>
-        </w:tc>
-        <w:tc>
-          <w:tcPr>
-            <w:tcW w:w="3537" w:type="dxa"/>
+              <w:t>Brainstorming</w:t>
+            </w:r>
+          </w:p>
+        </w:tc>
+        <w:tc>
+          <w:tcPr>
+            <w:tcW w:w="1697" w:type="dxa"/>
           </w:tcPr>
           <w:p>
             <w:pPr>
@@ -1210,7 +1595,32 @@
                 <w:sz w:val="24"/>
                 <w:szCs w:val="24"/>
               </w:rPr>
-              <w:t>Internet e aplicativo de programação.</w:t>
+              <w:t>Todo Grupo</w:t>
+            </w:r>
+          </w:p>
+        </w:tc>
+        <w:tc>
+          <w:tcPr>
+            <w:tcW w:w="2557" w:type="dxa"/>
+          </w:tcPr>
+          <w:p>
+            <w:pPr>
+              <w:spacing w:line="360" w:lineRule="auto"/>
+              <w:jc w:val="both"/>
+              <w:cnfStyle w:val="000000100000" w:firstRow="0" w:lastRow="0" w:firstColumn="0" w:lastColumn="0" w:oddVBand="0" w:evenVBand="0" w:oddHBand="1" w:evenHBand="0" w:firstRowFirstColumn="0" w:firstRowLastColumn="0" w:lastRowFirstColumn="0" w:lastRowLastColumn="0"/>
+              <w:rPr>
+                <w:rFonts w:ascii="Arial" w:hAnsi="Arial" w:cs="Arial"/>
+                <w:sz w:val="24"/>
+                <w:szCs w:val="24"/>
+              </w:rPr>
+            </w:pPr>
+            <w:r>
+              <w:rPr>
+                <w:rFonts w:ascii="Arial" w:hAnsi="Arial" w:cs="Arial"/>
+                <w:sz w:val="24"/>
+                <w:szCs w:val="24"/>
+              </w:rPr>
+              <w:t>Artigos, livros, revistas, literaturas, anúncios e internet.</w:t>
             </w:r>
           </w:p>
         </w:tc>
@@ -1219,42 +1629,36 @@
         <w:tc>
           <w:tcPr>
             <w:cnfStyle w:val="001000000000" w:firstRow="0" w:lastRow="0" w:firstColumn="1" w:lastColumn="0" w:oddVBand="0" w:evenVBand="0" w:oddHBand="0" w:evenHBand="0" w:firstRowFirstColumn="0" w:firstRowLastColumn="0" w:lastRowFirstColumn="0" w:lastRowLastColumn="0"/>
-            <w:tcW w:w="2831" w:type="dxa"/>
-          </w:tcPr>
-          <w:p>
-            <w:pPr>
-              <w:spacing w:line="360" w:lineRule="auto"/>
-              <w:rPr>
-                <w:rFonts w:ascii="Arial" w:hAnsi="Arial" w:cs="Arial"/>
-                <w:sz w:val="24"/>
-                <w:szCs w:val="24"/>
-              </w:rPr>
-            </w:pPr>
-            <w:r>
-              <w:rPr>
-                <w:rFonts w:ascii="Arial" w:hAnsi="Arial" w:cs="Arial"/>
-                <w:sz w:val="24"/>
-                <w:szCs w:val="24"/>
-              </w:rPr>
-              <w:t>Fase de testes</w:t>
-            </w:r>
-            <w:r>
-              <w:rPr>
-                <w:rFonts w:ascii="Arial" w:hAnsi="Arial" w:cs="Arial"/>
-                <w:sz w:val="24"/>
-                <w:szCs w:val="24"/>
-              </w:rPr>
-              <w:t xml:space="preserve"> com comunidade</w:t>
-            </w:r>
-          </w:p>
-        </w:tc>
-        <w:tc>
-          <w:tcPr>
-            <w:tcW w:w="2126" w:type="dxa"/>
-          </w:tcPr>
-          <w:p>
-            <w:pPr>
-              <w:spacing w:line="360" w:lineRule="auto"/>
+            <w:tcW w:w="1555" w:type="dxa"/>
+          </w:tcPr>
+          <w:p>
+            <w:pPr>
+              <w:spacing w:line="360" w:lineRule="auto"/>
+              <w:jc w:val="both"/>
+              <w:rPr>
+                <w:rFonts w:ascii="Arial" w:hAnsi="Arial" w:cs="Arial"/>
+                <w:sz w:val="24"/>
+                <w:szCs w:val="24"/>
+              </w:rPr>
+            </w:pPr>
+            <w:r>
+              <w:rPr>
+                <w:rFonts w:ascii="Arial" w:hAnsi="Arial" w:cs="Arial"/>
+                <w:sz w:val="24"/>
+                <w:szCs w:val="24"/>
+              </w:rPr>
+              <w:t>//</w:t>
+            </w:r>
+          </w:p>
+        </w:tc>
+        <w:tc>
+          <w:tcPr>
+            <w:tcW w:w="2685" w:type="dxa"/>
+          </w:tcPr>
+          <w:p>
+            <w:pPr>
+              <w:spacing w:line="360" w:lineRule="auto"/>
+              <w:jc w:val="both"/>
               <w:cnfStyle w:val="000000000000" w:firstRow="0" w:lastRow="0" w:firstColumn="0" w:lastColumn="0" w:oddVBand="0" w:evenVBand="0" w:oddHBand="0" w:evenHBand="0" w:firstRowFirstColumn="0" w:firstRowLastColumn="0" w:lastRowFirstColumn="0" w:lastRowLastColumn="0"/>
               <w:rPr>
                 <w:rFonts w:ascii="Arial" w:hAnsi="Arial" w:cs="Arial"/>
@@ -1268,33 +1672,18 @@
                 <w:sz w:val="24"/>
                 <w:szCs w:val="24"/>
               </w:rPr>
-              <w:t xml:space="preserve">Leiza, Sandra, </w:t>
-            </w:r>
-            <w:r>
-              <w:rPr>
-                <w:rFonts w:ascii="Arial" w:hAnsi="Arial" w:cs="Arial"/>
-                <w:sz w:val="24"/>
-                <w:szCs w:val="24"/>
-              </w:rPr>
-              <w:t xml:space="preserve">Mayra e </w:t>
-            </w:r>
-            <w:r>
-              <w:rPr>
-                <w:rFonts w:ascii="Arial" w:hAnsi="Arial" w:cs="Arial"/>
-                <w:sz w:val="24"/>
-                <w:szCs w:val="24"/>
-              </w:rPr>
-              <w:t>Ricardo</w:t>
-            </w:r>
-          </w:p>
-        </w:tc>
-        <w:tc>
-          <w:tcPr>
-            <w:tcW w:w="3537" w:type="dxa"/>
-          </w:tcPr>
-          <w:p>
-            <w:pPr>
-              <w:spacing w:line="360" w:lineRule="auto"/>
+              <w:t>Elaboração do Relatório Parcial</w:t>
+            </w:r>
+          </w:p>
+        </w:tc>
+        <w:tc>
+          <w:tcPr>
+            <w:tcW w:w="1697" w:type="dxa"/>
+          </w:tcPr>
+          <w:p>
+            <w:pPr>
+              <w:spacing w:line="360" w:lineRule="auto"/>
+              <w:jc w:val="both"/>
               <w:cnfStyle w:val="000000000000" w:firstRow="0" w:lastRow="0" w:firstColumn="0" w:lastColumn="0" w:oddVBand="0" w:evenVBand="0" w:oddHBand="0" w:evenHBand="0" w:firstRowFirstColumn="0" w:firstRowLastColumn="0" w:lastRowFirstColumn="0" w:lastRowLastColumn="0"/>
               <w:rPr>
                 <w:rFonts w:ascii="Arial" w:hAnsi="Arial" w:cs="Arial"/>
@@ -1308,8 +1697,41 @@
                 <w:sz w:val="24"/>
                 <w:szCs w:val="24"/>
               </w:rPr>
-              <w:t>Entrevistas e visitas de campo.</w:t>
-            </w:r>
+              <w:t>Grazi</w:t>
+            </w:r>
+            <w:r>
+              <w:rPr>
+                <w:rFonts w:ascii="Arial" w:hAnsi="Arial" w:cs="Arial"/>
+                <w:sz w:val="24"/>
+                <w:szCs w:val="24"/>
+              </w:rPr>
+              <w:t xml:space="preserve"> e </w:t>
+            </w:r>
+            <w:r>
+              <w:rPr>
+                <w:rFonts w:ascii="Arial" w:hAnsi="Arial" w:cs="Arial"/>
+                <w:sz w:val="24"/>
+                <w:szCs w:val="24"/>
+              </w:rPr>
+              <w:t>Flavio.</w:t>
+            </w:r>
+          </w:p>
+        </w:tc>
+        <w:tc>
+          <w:tcPr>
+            <w:tcW w:w="2557" w:type="dxa"/>
+          </w:tcPr>
+          <w:p>
+            <w:pPr>
+              <w:spacing w:line="360" w:lineRule="auto"/>
+              <w:jc w:val="both"/>
+              <w:cnfStyle w:val="000000000000" w:firstRow="0" w:lastRow="0" w:firstColumn="0" w:lastColumn="0" w:oddVBand="0" w:evenVBand="0" w:oddHBand="0" w:evenHBand="0" w:firstRowFirstColumn="0" w:firstRowLastColumn="0" w:lastRowFirstColumn="0" w:lastRowLastColumn="0"/>
+              <w:rPr>
+                <w:rFonts w:ascii="Arial" w:hAnsi="Arial" w:cs="Arial"/>
+                <w:sz w:val="24"/>
+                <w:szCs w:val="24"/>
+              </w:rPr>
+            </w:pPr>
           </w:p>
         </w:tc>
       </w:tr>
@@ -1320,11 +1742,591 @@
         <w:tc>
           <w:tcPr>
             <w:cnfStyle w:val="001000000000" w:firstRow="0" w:lastRow="0" w:firstColumn="1" w:lastColumn="0" w:oddVBand="0" w:evenVBand="0" w:oddHBand="0" w:evenHBand="0" w:firstRowFirstColumn="0" w:firstRowLastColumn="0" w:lastRowFirstColumn="0" w:lastRowLastColumn="0"/>
-            <w:tcW w:w="2831" w:type="dxa"/>
-          </w:tcPr>
-          <w:p>
-            <w:pPr>
-              <w:spacing w:line="360" w:lineRule="auto"/>
+            <w:tcW w:w="1555" w:type="dxa"/>
+          </w:tcPr>
+          <w:p>
+            <w:pPr>
+              <w:spacing w:line="360" w:lineRule="auto"/>
+              <w:jc w:val="both"/>
+              <w:rPr>
+                <w:rFonts w:ascii="Arial" w:hAnsi="Arial" w:cs="Arial"/>
+                <w:sz w:val="24"/>
+                <w:szCs w:val="24"/>
+              </w:rPr>
+            </w:pPr>
+            <w:r>
+              <w:rPr>
+                <w:rFonts w:ascii="Arial" w:hAnsi="Arial" w:cs="Arial"/>
+                <w:sz w:val="24"/>
+                <w:szCs w:val="24"/>
+              </w:rPr>
+              <w:t>5ª quinzena</w:t>
+            </w:r>
+          </w:p>
+        </w:tc>
+        <w:tc>
+          <w:tcPr>
+            <w:tcW w:w="2685" w:type="dxa"/>
+          </w:tcPr>
+          <w:p>
+            <w:pPr>
+              <w:spacing w:line="360" w:lineRule="auto"/>
+              <w:jc w:val="both"/>
+              <w:cnfStyle w:val="000000100000" w:firstRow="0" w:lastRow="0" w:firstColumn="0" w:lastColumn="0" w:oddVBand="0" w:evenVBand="0" w:oddHBand="1" w:evenHBand="0" w:firstRowFirstColumn="0" w:firstRowLastColumn="0" w:lastRowFirstColumn="0" w:lastRowLastColumn="0"/>
+              <w:rPr>
+                <w:rFonts w:ascii="Arial" w:hAnsi="Arial" w:cs="Arial"/>
+                <w:sz w:val="24"/>
+                <w:szCs w:val="24"/>
+              </w:rPr>
+            </w:pPr>
+            <w:r>
+              <w:rPr>
+                <w:rFonts w:ascii="Arial" w:hAnsi="Arial" w:cs="Arial"/>
+                <w:sz w:val="24"/>
+                <w:szCs w:val="24"/>
+              </w:rPr>
+              <w:t>Levantamento bibliográfico</w:t>
+            </w:r>
+            <w:r>
+              <w:rPr>
+                <w:rFonts w:ascii="Arial" w:hAnsi="Arial" w:cs="Arial"/>
+                <w:sz w:val="24"/>
+                <w:szCs w:val="24"/>
+              </w:rPr>
+              <w:t xml:space="preserve"> específico.</w:t>
+            </w:r>
+          </w:p>
+        </w:tc>
+        <w:tc>
+          <w:tcPr>
+            <w:tcW w:w="1697" w:type="dxa"/>
+          </w:tcPr>
+          <w:p>
+            <w:pPr>
+              <w:spacing w:line="360" w:lineRule="auto"/>
+              <w:jc w:val="both"/>
+              <w:cnfStyle w:val="000000100000" w:firstRow="0" w:lastRow="0" w:firstColumn="0" w:lastColumn="0" w:oddVBand="0" w:evenVBand="0" w:oddHBand="1" w:evenHBand="0" w:firstRowFirstColumn="0" w:firstRowLastColumn="0" w:lastRowFirstColumn="0" w:lastRowLastColumn="0"/>
+              <w:rPr>
+                <w:rFonts w:ascii="Arial" w:hAnsi="Arial" w:cs="Arial"/>
+                <w:sz w:val="24"/>
+                <w:szCs w:val="24"/>
+              </w:rPr>
+            </w:pPr>
+            <w:r>
+              <w:rPr>
+                <w:rFonts w:ascii="Arial" w:hAnsi="Arial" w:cs="Arial"/>
+                <w:sz w:val="24"/>
+                <w:szCs w:val="24"/>
+              </w:rPr>
+              <w:t>Flavio, Leiza e Grazi</w:t>
+            </w:r>
+            <w:r>
+              <w:rPr>
+                <w:rFonts w:ascii="Arial" w:hAnsi="Arial" w:cs="Arial"/>
+                <w:sz w:val="24"/>
+                <w:szCs w:val="24"/>
+              </w:rPr>
+              <w:t>.</w:t>
+            </w:r>
+          </w:p>
+        </w:tc>
+        <w:tc>
+          <w:tcPr>
+            <w:tcW w:w="2557" w:type="dxa"/>
+          </w:tcPr>
+          <w:p>
+            <w:pPr>
+              <w:spacing w:line="360" w:lineRule="auto"/>
+              <w:jc w:val="both"/>
+              <w:cnfStyle w:val="000000100000" w:firstRow="0" w:lastRow="0" w:firstColumn="0" w:lastColumn="0" w:oddVBand="0" w:evenVBand="0" w:oddHBand="1" w:evenHBand="0" w:firstRowFirstColumn="0" w:firstRowLastColumn="0" w:lastRowFirstColumn="0" w:lastRowLastColumn="0"/>
+              <w:rPr>
+                <w:rFonts w:ascii="Arial" w:hAnsi="Arial" w:cs="Arial"/>
+                <w:sz w:val="24"/>
+                <w:szCs w:val="24"/>
+              </w:rPr>
+            </w:pPr>
+            <w:r>
+              <w:rPr>
+                <w:rFonts w:ascii="Arial" w:hAnsi="Arial" w:cs="Arial"/>
+                <w:sz w:val="24"/>
+                <w:szCs w:val="24"/>
+              </w:rPr>
+              <w:t>Afunilamento de pesquisas com bibliográficas e sites especializados.</w:t>
+            </w:r>
+          </w:p>
+        </w:tc>
+      </w:tr>
+      <w:tr>
+        <w:tc>
+          <w:tcPr>
+            <w:cnfStyle w:val="001000000000" w:firstRow="0" w:lastRow="0" w:firstColumn="1" w:lastColumn="0" w:oddVBand="0" w:evenVBand="0" w:oddHBand="0" w:evenHBand="0" w:firstRowFirstColumn="0" w:firstRowLastColumn="0" w:lastRowFirstColumn="0" w:lastRowLastColumn="0"/>
+            <w:tcW w:w="1555" w:type="dxa"/>
+          </w:tcPr>
+          <w:p>
+            <w:pPr>
+              <w:spacing w:line="360" w:lineRule="auto"/>
+              <w:jc w:val="both"/>
+              <w:rPr>
+                <w:rFonts w:ascii="Arial" w:hAnsi="Arial" w:cs="Arial"/>
+                <w:sz w:val="24"/>
+                <w:szCs w:val="24"/>
+              </w:rPr>
+            </w:pPr>
+            <w:r>
+              <w:rPr>
+                <w:rFonts w:ascii="Arial" w:hAnsi="Arial" w:cs="Arial"/>
+                <w:sz w:val="24"/>
+                <w:szCs w:val="24"/>
+              </w:rPr>
+              <w:lastRenderedPageBreak/>
+              <w:t>//</w:t>
+            </w:r>
+          </w:p>
+        </w:tc>
+        <w:tc>
+          <w:tcPr>
+            <w:tcW w:w="2685" w:type="dxa"/>
+          </w:tcPr>
+          <w:p>
+            <w:pPr>
+              <w:spacing w:line="360" w:lineRule="auto"/>
+              <w:jc w:val="both"/>
+              <w:cnfStyle w:val="000000000000" w:firstRow="0" w:lastRow="0" w:firstColumn="0" w:lastColumn="0" w:oddVBand="0" w:evenVBand="0" w:oddHBand="0" w:evenHBand="0" w:firstRowFirstColumn="0" w:firstRowLastColumn="0" w:lastRowFirstColumn="0" w:lastRowLastColumn="0"/>
+              <w:rPr>
+                <w:rFonts w:ascii="Arial" w:hAnsi="Arial" w:cs="Arial"/>
+                <w:sz w:val="24"/>
+                <w:szCs w:val="24"/>
+              </w:rPr>
+            </w:pPr>
+            <w:r>
+              <w:rPr>
+                <w:rFonts w:ascii="Arial" w:hAnsi="Arial" w:cs="Arial"/>
+                <w:sz w:val="24"/>
+                <w:szCs w:val="24"/>
+              </w:rPr>
+              <w:t>Análise de programas de desenvolvimento</w:t>
+            </w:r>
+            <w:r>
+              <w:rPr>
+                <w:rFonts w:ascii="Arial" w:hAnsi="Arial" w:cs="Arial"/>
+                <w:sz w:val="24"/>
+                <w:szCs w:val="24"/>
+              </w:rPr>
+              <w:t xml:space="preserve"> usuais para a primeira solução</w:t>
+            </w:r>
+            <w:r>
+              <w:rPr>
+                <w:rFonts w:ascii="Arial" w:hAnsi="Arial" w:cs="Arial"/>
+                <w:sz w:val="24"/>
+                <w:szCs w:val="24"/>
+              </w:rPr>
+              <w:t>.</w:t>
+            </w:r>
+          </w:p>
+        </w:tc>
+        <w:tc>
+          <w:tcPr>
+            <w:tcW w:w="1697" w:type="dxa"/>
+          </w:tcPr>
+          <w:p>
+            <w:pPr>
+              <w:spacing w:line="360" w:lineRule="auto"/>
+              <w:jc w:val="both"/>
+              <w:cnfStyle w:val="000000000000" w:firstRow="0" w:lastRow="0" w:firstColumn="0" w:lastColumn="0" w:oddVBand="0" w:evenVBand="0" w:oddHBand="0" w:evenHBand="0" w:firstRowFirstColumn="0" w:firstRowLastColumn="0" w:lastRowFirstColumn="0" w:lastRowLastColumn="0"/>
+              <w:rPr>
+                <w:rFonts w:ascii="Arial" w:hAnsi="Arial" w:cs="Arial"/>
+                <w:sz w:val="24"/>
+                <w:szCs w:val="24"/>
+              </w:rPr>
+            </w:pPr>
+            <w:r>
+              <w:rPr>
+                <w:rFonts w:ascii="Arial" w:hAnsi="Arial" w:cs="Arial"/>
+                <w:sz w:val="24"/>
+                <w:szCs w:val="24"/>
+              </w:rPr>
+              <w:t>Mileide e Ricardo</w:t>
+            </w:r>
+          </w:p>
+        </w:tc>
+        <w:tc>
+          <w:tcPr>
+            <w:tcW w:w="2557" w:type="dxa"/>
+          </w:tcPr>
+          <w:p>
+            <w:pPr>
+              <w:spacing w:line="360" w:lineRule="auto"/>
+              <w:jc w:val="both"/>
+              <w:cnfStyle w:val="000000000000" w:firstRow="0" w:lastRow="0" w:firstColumn="0" w:lastColumn="0" w:oddVBand="0" w:evenVBand="0" w:oddHBand="0" w:evenHBand="0" w:firstRowFirstColumn="0" w:firstRowLastColumn="0" w:lastRowFirstColumn="0" w:lastRowLastColumn="0"/>
+              <w:rPr>
+                <w:rFonts w:ascii="Arial" w:hAnsi="Arial" w:cs="Arial"/>
+                <w:sz w:val="24"/>
+                <w:szCs w:val="24"/>
+              </w:rPr>
+            </w:pPr>
+            <w:r>
+              <w:rPr>
+                <w:rFonts w:ascii="Arial" w:hAnsi="Arial" w:cs="Arial"/>
+                <w:sz w:val="24"/>
+                <w:szCs w:val="24"/>
+              </w:rPr>
+              <w:t>Internet, bibliografias e entrevistas.</w:t>
+            </w:r>
+          </w:p>
+        </w:tc>
+      </w:tr>
+      <w:tr>
+        <w:trPr>
+          <w:cnfStyle w:val="000000100000" w:firstRow="0" w:lastRow="0" w:firstColumn="0" w:lastColumn="0" w:oddVBand="0" w:evenVBand="0" w:oddHBand="1" w:evenHBand="0" w:firstRowFirstColumn="0" w:firstRowLastColumn="0" w:lastRowFirstColumn="0" w:lastRowLastColumn="0"/>
+        </w:trPr>
+        <w:tc>
+          <w:tcPr>
+            <w:cnfStyle w:val="001000000000" w:firstRow="0" w:lastRow="0" w:firstColumn="1" w:lastColumn="0" w:oddVBand="0" w:evenVBand="0" w:oddHBand="0" w:evenHBand="0" w:firstRowFirstColumn="0" w:firstRowLastColumn="0" w:lastRowFirstColumn="0" w:lastRowLastColumn="0"/>
+            <w:tcW w:w="1555" w:type="dxa"/>
+          </w:tcPr>
+          <w:p>
+            <w:pPr>
+              <w:spacing w:line="360" w:lineRule="auto"/>
+              <w:jc w:val="both"/>
+              <w:rPr>
+                <w:rFonts w:ascii="Arial" w:hAnsi="Arial" w:cs="Arial"/>
+                <w:sz w:val="24"/>
+                <w:szCs w:val="24"/>
+              </w:rPr>
+            </w:pPr>
+            <w:r>
+              <w:rPr>
+                <w:rFonts w:ascii="Arial" w:hAnsi="Arial" w:cs="Arial"/>
+                <w:sz w:val="24"/>
+                <w:szCs w:val="24"/>
+              </w:rPr>
+              <w:t>6</w:t>
+            </w:r>
+            <w:r>
+              <w:rPr>
+                <w:rFonts w:ascii="Arial" w:hAnsi="Arial" w:cs="Arial"/>
+                <w:sz w:val="24"/>
+                <w:szCs w:val="24"/>
+              </w:rPr>
+              <w:t>ª quinzena</w:t>
+            </w:r>
+          </w:p>
+        </w:tc>
+        <w:tc>
+          <w:tcPr>
+            <w:tcW w:w="2685" w:type="dxa"/>
+          </w:tcPr>
+          <w:p>
+            <w:pPr>
+              <w:spacing w:line="360" w:lineRule="auto"/>
+              <w:jc w:val="both"/>
+              <w:cnfStyle w:val="000000100000" w:firstRow="0" w:lastRow="0" w:firstColumn="0" w:lastColumn="0" w:oddVBand="0" w:evenVBand="0" w:oddHBand="1" w:evenHBand="0" w:firstRowFirstColumn="0" w:firstRowLastColumn="0" w:lastRowFirstColumn="0" w:lastRowLastColumn="0"/>
+              <w:rPr>
+                <w:rFonts w:ascii="Arial" w:hAnsi="Arial" w:cs="Arial"/>
+                <w:sz w:val="24"/>
+                <w:szCs w:val="24"/>
+              </w:rPr>
+            </w:pPr>
+            <w:r>
+              <w:rPr>
+                <w:rFonts w:ascii="Arial" w:hAnsi="Arial" w:cs="Arial"/>
+                <w:sz w:val="24"/>
+                <w:szCs w:val="24"/>
+              </w:rPr>
+              <w:t xml:space="preserve">Desenvolvimento </w:t>
+            </w:r>
+            <w:r>
+              <w:rPr>
+                <w:rFonts w:ascii="Arial" w:hAnsi="Arial" w:cs="Arial"/>
+                <w:sz w:val="24"/>
+                <w:szCs w:val="24"/>
+              </w:rPr>
+              <w:t>do esqueleto</w:t>
+            </w:r>
+            <w:r>
+              <w:rPr>
+                <w:rFonts w:ascii="Arial" w:hAnsi="Arial" w:cs="Arial"/>
+                <w:sz w:val="24"/>
+                <w:szCs w:val="24"/>
+              </w:rPr>
+              <w:t xml:space="preserve"> do primeiro protótipo</w:t>
+            </w:r>
+          </w:p>
+        </w:tc>
+        <w:tc>
+          <w:tcPr>
+            <w:tcW w:w="1697" w:type="dxa"/>
+          </w:tcPr>
+          <w:p>
+            <w:pPr>
+              <w:spacing w:line="360" w:lineRule="auto"/>
+              <w:jc w:val="both"/>
+              <w:cnfStyle w:val="000000100000" w:firstRow="0" w:lastRow="0" w:firstColumn="0" w:lastColumn="0" w:oddVBand="0" w:evenVBand="0" w:oddHBand="1" w:evenHBand="0" w:firstRowFirstColumn="0" w:firstRowLastColumn="0" w:lastRowFirstColumn="0" w:lastRowLastColumn="0"/>
+              <w:rPr>
+                <w:rFonts w:ascii="Arial" w:hAnsi="Arial" w:cs="Arial"/>
+                <w:sz w:val="24"/>
+                <w:szCs w:val="24"/>
+              </w:rPr>
+            </w:pPr>
+            <w:r>
+              <w:rPr>
+                <w:rFonts w:ascii="Arial" w:hAnsi="Arial" w:cs="Arial"/>
+                <w:sz w:val="24"/>
+                <w:szCs w:val="24"/>
+              </w:rPr>
+              <w:t>Mileide, Flavio e Grazi</w:t>
+            </w:r>
+          </w:p>
+        </w:tc>
+        <w:tc>
+          <w:tcPr>
+            <w:tcW w:w="2557" w:type="dxa"/>
+          </w:tcPr>
+          <w:p>
+            <w:pPr>
+              <w:spacing w:line="360" w:lineRule="auto"/>
+              <w:jc w:val="both"/>
+              <w:cnfStyle w:val="000000100000" w:firstRow="0" w:lastRow="0" w:firstColumn="0" w:lastColumn="0" w:oddVBand="0" w:evenVBand="0" w:oddHBand="1" w:evenHBand="0" w:firstRowFirstColumn="0" w:firstRowLastColumn="0" w:lastRowFirstColumn="0" w:lastRowLastColumn="0"/>
+              <w:rPr>
+                <w:rFonts w:ascii="Arial" w:hAnsi="Arial" w:cs="Arial"/>
+                <w:sz w:val="24"/>
+                <w:szCs w:val="24"/>
+              </w:rPr>
+            </w:pPr>
+            <w:r>
+              <w:rPr>
+                <w:rFonts w:ascii="Arial" w:hAnsi="Arial" w:cs="Arial"/>
+                <w:sz w:val="24"/>
+                <w:szCs w:val="24"/>
+              </w:rPr>
+              <w:t>Internet e aplicativo de programação.</w:t>
+            </w:r>
+          </w:p>
+        </w:tc>
+      </w:tr>
+      <w:tr>
+        <w:tc>
+          <w:tcPr>
+            <w:cnfStyle w:val="001000000000" w:firstRow="0" w:lastRow="0" w:firstColumn="1" w:lastColumn="0" w:oddVBand="0" w:evenVBand="0" w:oddHBand="0" w:evenHBand="0" w:firstRowFirstColumn="0" w:firstRowLastColumn="0" w:lastRowFirstColumn="0" w:lastRowLastColumn="0"/>
+            <w:tcW w:w="1555" w:type="dxa"/>
+          </w:tcPr>
+          <w:p>
+            <w:pPr>
+              <w:spacing w:line="360" w:lineRule="auto"/>
+              <w:rPr>
+                <w:rFonts w:ascii="Arial" w:hAnsi="Arial" w:cs="Arial"/>
+                <w:sz w:val="24"/>
+                <w:szCs w:val="24"/>
+              </w:rPr>
+            </w:pPr>
+            <w:r>
+              <w:rPr>
+                <w:rFonts w:ascii="Arial" w:hAnsi="Arial" w:cs="Arial"/>
+                <w:sz w:val="24"/>
+                <w:szCs w:val="24"/>
+              </w:rPr>
+              <w:t>//</w:t>
+            </w:r>
+          </w:p>
+        </w:tc>
+        <w:tc>
+          <w:tcPr>
+            <w:tcW w:w="2685" w:type="dxa"/>
+          </w:tcPr>
+          <w:p>
+            <w:pPr>
+              <w:spacing w:line="360" w:lineRule="auto"/>
+              <w:cnfStyle w:val="000000000000" w:firstRow="0" w:lastRow="0" w:firstColumn="0" w:lastColumn="0" w:oddVBand="0" w:evenVBand="0" w:oddHBand="0" w:evenHBand="0" w:firstRowFirstColumn="0" w:firstRowLastColumn="0" w:lastRowFirstColumn="0" w:lastRowLastColumn="0"/>
+              <w:rPr>
+                <w:rFonts w:ascii="Arial" w:hAnsi="Arial" w:cs="Arial"/>
+                <w:sz w:val="24"/>
+                <w:szCs w:val="24"/>
+              </w:rPr>
+            </w:pPr>
+            <w:r>
+              <w:rPr>
+                <w:rFonts w:ascii="Arial" w:hAnsi="Arial" w:cs="Arial"/>
+                <w:sz w:val="24"/>
+                <w:szCs w:val="24"/>
+              </w:rPr>
+              <w:t>Fase de testes com comunidade</w:t>
+            </w:r>
+          </w:p>
+        </w:tc>
+        <w:tc>
+          <w:tcPr>
+            <w:tcW w:w="1697" w:type="dxa"/>
+          </w:tcPr>
+          <w:p>
+            <w:pPr>
+              <w:spacing w:line="360" w:lineRule="auto"/>
+              <w:cnfStyle w:val="000000000000" w:firstRow="0" w:lastRow="0" w:firstColumn="0" w:lastColumn="0" w:oddVBand="0" w:evenVBand="0" w:oddHBand="0" w:evenHBand="0" w:firstRowFirstColumn="0" w:firstRowLastColumn="0" w:lastRowFirstColumn="0" w:lastRowLastColumn="0"/>
+              <w:rPr>
+                <w:rFonts w:ascii="Arial" w:hAnsi="Arial" w:cs="Arial"/>
+                <w:sz w:val="24"/>
+                <w:szCs w:val="24"/>
+              </w:rPr>
+            </w:pPr>
+            <w:r>
+              <w:rPr>
+                <w:rFonts w:ascii="Arial" w:hAnsi="Arial" w:cs="Arial"/>
+                <w:sz w:val="24"/>
+                <w:szCs w:val="24"/>
+              </w:rPr>
+              <w:t>Leiza, Sandra, M</w:t>
+            </w:r>
+            <w:r>
+              <w:rPr>
+                <w:rFonts w:ascii="Arial" w:hAnsi="Arial" w:cs="Arial"/>
+                <w:sz w:val="24"/>
+                <w:szCs w:val="24"/>
+              </w:rPr>
+              <w:t>iriam</w:t>
+            </w:r>
+            <w:r>
+              <w:rPr>
+                <w:rFonts w:ascii="Arial" w:hAnsi="Arial" w:cs="Arial"/>
+                <w:sz w:val="24"/>
+                <w:szCs w:val="24"/>
+              </w:rPr>
+              <w:t xml:space="preserve"> e Ricardo</w:t>
+            </w:r>
+          </w:p>
+        </w:tc>
+        <w:tc>
+          <w:tcPr>
+            <w:tcW w:w="2557" w:type="dxa"/>
+          </w:tcPr>
+          <w:p>
+            <w:pPr>
+              <w:spacing w:line="360" w:lineRule="auto"/>
+              <w:cnfStyle w:val="000000000000" w:firstRow="0" w:lastRow="0" w:firstColumn="0" w:lastColumn="0" w:oddVBand="0" w:evenVBand="0" w:oddHBand="0" w:evenHBand="0" w:firstRowFirstColumn="0" w:firstRowLastColumn="0" w:lastRowFirstColumn="0" w:lastRowLastColumn="0"/>
+              <w:rPr>
+                <w:rFonts w:ascii="Arial" w:hAnsi="Arial" w:cs="Arial"/>
+                <w:sz w:val="24"/>
+                <w:szCs w:val="24"/>
+              </w:rPr>
+            </w:pPr>
+            <w:r>
+              <w:rPr>
+                <w:rFonts w:ascii="Arial" w:hAnsi="Arial" w:cs="Arial"/>
+                <w:sz w:val="24"/>
+                <w:szCs w:val="24"/>
+              </w:rPr>
+              <w:t>Entrevistas e visitas de campo.</w:t>
+            </w:r>
+          </w:p>
+        </w:tc>
+      </w:tr>
+      <w:tr>
+        <w:trPr>
+          <w:cnfStyle w:val="000000100000" w:firstRow="0" w:lastRow="0" w:firstColumn="0" w:lastColumn="0" w:oddVBand="0" w:evenVBand="0" w:oddHBand="1" w:evenHBand="0" w:firstRowFirstColumn="0" w:firstRowLastColumn="0" w:lastRowFirstColumn="0" w:lastRowLastColumn="0"/>
+        </w:trPr>
+        <w:tc>
+          <w:tcPr>
+            <w:cnfStyle w:val="001000000000" w:firstRow="0" w:lastRow="0" w:firstColumn="1" w:lastColumn="0" w:oddVBand="0" w:evenVBand="0" w:oddHBand="0" w:evenHBand="0" w:firstRowFirstColumn="0" w:firstRowLastColumn="0" w:lastRowFirstColumn="0" w:lastRowLastColumn="0"/>
+            <w:tcW w:w="1555" w:type="dxa"/>
+          </w:tcPr>
+          <w:p>
+            <w:pPr>
+              <w:spacing w:line="360" w:lineRule="auto"/>
+              <w:rPr>
+                <w:rFonts w:ascii="Arial" w:hAnsi="Arial" w:cs="Arial"/>
+                <w:b w:val="0"/>
+                <w:bCs w:val="0"/>
+                <w:sz w:val="24"/>
+                <w:szCs w:val="24"/>
+              </w:rPr>
+            </w:pPr>
+            <w:r>
+              <w:rPr>
+                <w:rFonts w:ascii="Arial" w:hAnsi="Arial" w:cs="Arial"/>
+                <w:sz w:val="24"/>
+                <w:szCs w:val="24"/>
+              </w:rPr>
+              <w:t>7ª quinzena</w:t>
+            </w:r>
+          </w:p>
+          <w:p>
+            <w:pPr>
+              <w:pStyle w:val="PargrafodaLista"/>
+              <w:numPr>
+                <w:ilvl w:val="0"/>
+                <w:numId w:val="1"/>
+              </w:numPr>
+              <w:spacing w:line="360" w:lineRule="auto"/>
+              <w:rPr>
+                <w:rFonts w:ascii="Arial" w:hAnsi="Arial" w:cs="Arial"/>
+                <w:sz w:val="24"/>
+                <w:szCs w:val="24"/>
+              </w:rPr>
+            </w:pPr>
+            <w:r>
+              <w:rPr>
+                <w:rFonts w:ascii="Arial" w:hAnsi="Arial" w:cs="Arial"/>
+                <w:sz w:val="24"/>
+                <w:szCs w:val="24"/>
+              </w:rPr>
+              <w:t>Relatório Final</w:t>
+            </w:r>
+          </w:p>
+          <w:p>
+            <w:pPr>
+              <w:pStyle w:val="PargrafodaLista"/>
+              <w:numPr>
+                <w:ilvl w:val="0"/>
+                <w:numId w:val="1"/>
+              </w:numPr>
+              <w:spacing w:line="360" w:lineRule="auto"/>
+              <w:rPr>
+                <w:rFonts w:ascii="Arial" w:hAnsi="Arial" w:cs="Arial"/>
+                <w:sz w:val="24"/>
+                <w:szCs w:val="24"/>
+              </w:rPr>
+            </w:pPr>
+            <w:proofErr w:type="spellStart"/>
+            <w:r>
+              <w:rPr>
+                <w:rFonts w:ascii="Arial" w:hAnsi="Arial" w:cs="Arial"/>
+                <w:sz w:val="24"/>
+                <w:szCs w:val="24"/>
+              </w:rPr>
+              <w:t>Video</w:t>
+            </w:r>
+            <w:proofErr w:type="spellEnd"/>
+          </w:p>
+          <w:p>
+            <w:pPr>
+              <w:pStyle w:val="PargrafodaLista"/>
+              <w:numPr>
+                <w:ilvl w:val="0"/>
+                <w:numId w:val="1"/>
+              </w:numPr>
+              <w:spacing w:line="360" w:lineRule="auto"/>
+              <w:rPr>
+                <w:rFonts w:ascii="Arial" w:hAnsi="Arial" w:cs="Arial"/>
+                <w:sz w:val="24"/>
+                <w:szCs w:val="24"/>
+              </w:rPr>
+            </w:pPr>
+            <w:r>
+              <w:rPr>
+                <w:rFonts w:ascii="Arial" w:hAnsi="Arial" w:cs="Arial"/>
+                <w:sz w:val="24"/>
+                <w:szCs w:val="24"/>
+              </w:rPr>
+              <w:t>Avaliação Colaborativa</w:t>
+            </w:r>
+          </w:p>
+        </w:tc>
+        <w:tc>
+          <w:tcPr>
+            <w:tcW w:w="2685" w:type="dxa"/>
+          </w:tcPr>
+          <w:p>
+            <w:pPr>
+              <w:spacing w:line="360" w:lineRule="auto"/>
+              <w:cnfStyle w:val="000000100000" w:firstRow="0" w:lastRow="0" w:firstColumn="0" w:lastColumn="0" w:oddVBand="0" w:evenVBand="0" w:oddHBand="1" w:evenHBand="0" w:firstRowFirstColumn="0" w:firstRowLastColumn="0" w:lastRowFirstColumn="0" w:lastRowLastColumn="0"/>
               <w:rPr>
                 <w:rFonts w:ascii="Arial" w:hAnsi="Arial" w:cs="Arial"/>
                 <w:sz w:val="24"/>
@@ -1343,7 +2345,7 @@
         </w:tc>
         <w:tc>
           <w:tcPr>
-            <w:tcW w:w="2126" w:type="dxa"/>
+            <w:tcW w:w="1697" w:type="dxa"/>
           </w:tcPr>
           <w:p>
             <w:pPr>
@@ -1361,48 +2363,355 @@
                 <w:sz w:val="24"/>
                 <w:szCs w:val="24"/>
               </w:rPr>
+              <w:t>Mayra e Ricardo.</w:t>
+            </w:r>
+          </w:p>
+        </w:tc>
+        <w:tc>
+          <w:tcPr>
+            <w:tcW w:w="2557" w:type="dxa"/>
+          </w:tcPr>
+          <w:p>
+            <w:pPr>
+              <w:spacing w:line="360" w:lineRule="auto"/>
+              <w:cnfStyle w:val="000000100000" w:firstRow="0" w:lastRow="0" w:firstColumn="0" w:lastColumn="0" w:oddVBand="0" w:evenVBand="0" w:oddHBand="1" w:evenHBand="0" w:firstRowFirstColumn="0" w:firstRowLastColumn="0" w:lastRowFirstColumn="0" w:lastRowLastColumn="0"/>
+              <w:rPr>
+                <w:rFonts w:ascii="Arial" w:hAnsi="Arial" w:cs="Arial"/>
+                <w:sz w:val="24"/>
+                <w:szCs w:val="24"/>
+              </w:rPr>
+            </w:pPr>
+            <w:r>
+              <w:rPr>
+                <w:rFonts w:ascii="Arial" w:hAnsi="Arial" w:cs="Arial"/>
+                <w:sz w:val="24"/>
+                <w:szCs w:val="24"/>
+              </w:rPr>
+              <w:t>Slides, vídeo, conferência online.</w:t>
+            </w:r>
+          </w:p>
+        </w:tc>
+      </w:tr>
+      <w:tr>
+        <w:tc>
+          <w:tcPr>
+            <w:cnfStyle w:val="001000000000" w:firstRow="0" w:lastRow="0" w:firstColumn="1" w:lastColumn="0" w:oddVBand="0" w:evenVBand="0" w:oddHBand="0" w:evenHBand="0" w:firstRowFirstColumn="0" w:firstRowLastColumn="0" w:lastRowFirstColumn="0" w:lastRowLastColumn="0"/>
+            <w:tcW w:w="1555" w:type="dxa"/>
+          </w:tcPr>
+          <w:p>
+            <w:pPr>
+              <w:spacing w:line="360" w:lineRule="auto"/>
+              <w:rPr>
+                <w:rFonts w:ascii="Arial" w:hAnsi="Arial" w:cs="Arial"/>
+                <w:sz w:val="24"/>
+                <w:szCs w:val="24"/>
+              </w:rPr>
+            </w:pPr>
+            <w:r>
+              <w:rPr>
+                <w:rFonts w:ascii="Arial" w:hAnsi="Arial" w:cs="Arial"/>
+                <w:sz w:val="24"/>
+                <w:szCs w:val="24"/>
+              </w:rPr>
+              <w:t>//</w:t>
+            </w:r>
+          </w:p>
+        </w:tc>
+        <w:tc>
+          <w:tcPr>
+            <w:tcW w:w="2685" w:type="dxa"/>
+          </w:tcPr>
+          <w:p>
+            <w:pPr>
+              <w:spacing w:line="360" w:lineRule="auto"/>
+              <w:cnfStyle w:val="000000000000" w:firstRow="0" w:lastRow="0" w:firstColumn="0" w:lastColumn="0" w:oddVBand="0" w:evenVBand="0" w:oddHBand="0" w:evenHBand="0" w:firstRowFirstColumn="0" w:firstRowLastColumn="0" w:lastRowFirstColumn="0" w:lastRowLastColumn="0"/>
+              <w:rPr>
+                <w:rFonts w:ascii="Arial" w:hAnsi="Arial" w:cs="Arial"/>
+                <w:sz w:val="24"/>
+                <w:szCs w:val="24"/>
+              </w:rPr>
+            </w:pPr>
+            <w:r>
+              <w:rPr>
+                <w:rFonts w:ascii="Arial" w:hAnsi="Arial" w:cs="Arial"/>
+                <w:sz w:val="24"/>
+                <w:szCs w:val="24"/>
+              </w:rPr>
+              <w:t xml:space="preserve">Elaboração </w:t>
+            </w:r>
+            <w:r>
+              <w:rPr>
+                <w:rFonts w:ascii="Arial" w:hAnsi="Arial" w:cs="Arial"/>
+                <w:sz w:val="24"/>
+                <w:szCs w:val="24"/>
+              </w:rPr>
+              <w:t>do Relatório</w:t>
+            </w:r>
+            <w:r>
+              <w:rPr>
+                <w:rFonts w:ascii="Arial" w:hAnsi="Arial" w:cs="Arial"/>
+                <w:sz w:val="24"/>
+                <w:szCs w:val="24"/>
+              </w:rPr>
+              <w:t>/Artigo final</w:t>
+            </w:r>
+            <w:r>
+              <w:rPr>
+                <w:rFonts w:ascii="Arial" w:hAnsi="Arial" w:cs="Arial"/>
+                <w:sz w:val="24"/>
+                <w:szCs w:val="24"/>
+              </w:rPr>
+              <w:t>.</w:t>
+            </w:r>
+          </w:p>
+        </w:tc>
+        <w:tc>
+          <w:tcPr>
+            <w:tcW w:w="1697" w:type="dxa"/>
+          </w:tcPr>
+          <w:p>
+            <w:pPr>
+              <w:spacing w:line="360" w:lineRule="auto"/>
+              <w:cnfStyle w:val="000000000000" w:firstRow="0" w:lastRow="0" w:firstColumn="0" w:lastColumn="0" w:oddVBand="0" w:evenVBand="0" w:oddHBand="0" w:evenHBand="0" w:firstRowFirstColumn="0" w:firstRowLastColumn="0" w:lastRowFirstColumn="0" w:lastRowLastColumn="0"/>
+              <w:rPr>
+                <w:rFonts w:ascii="Arial" w:hAnsi="Arial" w:cs="Arial"/>
+                <w:sz w:val="24"/>
+                <w:szCs w:val="24"/>
+              </w:rPr>
+            </w:pPr>
+            <w:r>
+              <w:rPr>
+                <w:rFonts w:ascii="Arial" w:hAnsi="Arial" w:cs="Arial"/>
+                <w:sz w:val="24"/>
+                <w:szCs w:val="24"/>
+              </w:rPr>
+              <w:t>Flavio, Grazi, Leiza e Mayra.</w:t>
+            </w:r>
+          </w:p>
+        </w:tc>
+        <w:tc>
+          <w:tcPr>
+            <w:tcW w:w="2557" w:type="dxa"/>
+          </w:tcPr>
+          <w:p>
+            <w:pPr>
+              <w:spacing w:line="360" w:lineRule="auto"/>
+              <w:cnfStyle w:val="000000000000" w:firstRow="0" w:lastRow="0" w:firstColumn="0" w:lastColumn="0" w:oddVBand="0" w:evenVBand="0" w:oddHBand="0" w:evenHBand="0" w:firstRowFirstColumn="0" w:firstRowLastColumn="0" w:lastRowFirstColumn="0" w:lastRowLastColumn="0"/>
+              <w:rPr>
+                <w:rFonts w:ascii="Arial" w:hAnsi="Arial" w:cs="Arial"/>
+                <w:sz w:val="24"/>
+                <w:szCs w:val="24"/>
+              </w:rPr>
+            </w:pPr>
+          </w:p>
+        </w:tc>
+      </w:tr>
+      <w:tr>
+        <w:trPr>
+          <w:cnfStyle w:val="000000100000" w:firstRow="0" w:lastRow="0" w:firstColumn="0" w:lastColumn="0" w:oddVBand="0" w:evenVBand="0" w:oddHBand="1" w:evenHBand="0" w:firstRowFirstColumn="0" w:firstRowLastColumn="0" w:lastRowFirstColumn="0" w:lastRowLastColumn="0"/>
+        </w:trPr>
+        <w:tc>
+          <w:tcPr>
+            <w:cnfStyle w:val="001000000000" w:firstRow="0" w:lastRow="0" w:firstColumn="1" w:lastColumn="0" w:oddVBand="0" w:evenVBand="0" w:oddHBand="0" w:evenHBand="0" w:firstRowFirstColumn="0" w:firstRowLastColumn="0" w:lastRowFirstColumn="0" w:lastRowLastColumn="0"/>
+            <w:tcW w:w="1555" w:type="dxa"/>
+          </w:tcPr>
+          <w:p>
+            <w:pPr>
+              <w:spacing w:line="360" w:lineRule="auto"/>
+              <w:rPr>
+                <w:rFonts w:ascii="Arial" w:hAnsi="Arial" w:cs="Arial"/>
+                <w:sz w:val="24"/>
+                <w:szCs w:val="24"/>
+              </w:rPr>
+            </w:pPr>
+            <w:r>
+              <w:rPr>
+                <w:rFonts w:ascii="Arial" w:hAnsi="Arial" w:cs="Arial"/>
+                <w:sz w:val="24"/>
+                <w:szCs w:val="24"/>
+              </w:rPr>
+              <w:t>//</w:t>
+            </w:r>
+          </w:p>
+        </w:tc>
+        <w:tc>
+          <w:tcPr>
+            <w:tcW w:w="2685" w:type="dxa"/>
+          </w:tcPr>
+          <w:p>
+            <w:pPr>
+              <w:spacing w:line="360" w:lineRule="auto"/>
+              <w:cnfStyle w:val="000000100000" w:firstRow="0" w:lastRow="0" w:firstColumn="0" w:lastColumn="0" w:oddVBand="0" w:evenVBand="0" w:oddHBand="1" w:evenHBand="0" w:firstRowFirstColumn="0" w:firstRowLastColumn="0" w:lastRowFirstColumn="0" w:lastRowLastColumn="0"/>
+              <w:rPr>
+                <w:rFonts w:ascii="Arial" w:hAnsi="Arial" w:cs="Arial"/>
+                <w:sz w:val="24"/>
+                <w:szCs w:val="24"/>
+              </w:rPr>
+            </w:pPr>
+            <w:r>
+              <w:rPr>
+                <w:rFonts w:ascii="Arial" w:hAnsi="Arial" w:cs="Arial"/>
+                <w:sz w:val="24"/>
+                <w:szCs w:val="24"/>
+              </w:rPr>
+              <w:t xml:space="preserve">Elaboração do </w:t>
+            </w:r>
+            <w:proofErr w:type="spellStart"/>
+            <w:r>
+              <w:rPr>
+                <w:rFonts w:ascii="Arial" w:hAnsi="Arial" w:cs="Arial"/>
+                <w:sz w:val="24"/>
+                <w:szCs w:val="24"/>
+              </w:rPr>
+              <w:t>Video</w:t>
+            </w:r>
+            <w:proofErr w:type="spellEnd"/>
+            <w:r>
+              <w:rPr>
+                <w:rFonts w:ascii="Arial" w:hAnsi="Arial" w:cs="Arial"/>
+                <w:sz w:val="24"/>
+                <w:szCs w:val="24"/>
+              </w:rPr>
+              <w:t xml:space="preserve"> 5 a 10min</w:t>
+            </w:r>
+            <w:r>
+              <w:rPr>
+                <w:rFonts w:ascii="Arial" w:hAnsi="Arial" w:cs="Arial"/>
+                <w:sz w:val="24"/>
+                <w:szCs w:val="24"/>
+              </w:rPr>
+              <w:t>.</w:t>
+            </w:r>
+          </w:p>
+        </w:tc>
+        <w:tc>
+          <w:tcPr>
+            <w:tcW w:w="1697" w:type="dxa"/>
+          </w:tcPr>
+          <w:p>
+            <w:pPr>
+              <w:spacing w:line="360" w:lineRule="auto"/>
+              <w:cnfStyle w:val="000000100000" w:firstRow="0" w:lastRow="0" w:firstColumn="0" w:lastColumn="0" w:oddVBand="0" w:evenVBand="0" w:oddHBand="1" w:evenHBand="0" w:firstRowFirstColumn="0" w:firstRowLastColumn="0" w:lastRowFirstColumn="0" w:lastRowLastColumn="0"/>
+              <w:rPr>
+                <w:rFonts w:ascii="Arial" w:hAnsi="Arial" w:cs="Arial"/>
+                <w:sz w:val="24"/>
+                <w:szCs w:val="24"/>
+              </w:rPr>
+            </w:pPr>
+            <w:r>
+              <w:rPr>
+                <w:rFonts w:ascii="Arial" w:hAnsi="Arial" w:cs="Arial"/>
+                <w:sz w:val="24"/>
+                <w:szCs w:val="24"/>
+              </w:rPr>
+              <w:t>Mileide, Miriam, Sandra e Ricardo</w:t>
+            </w:r>
+          </w:p>
+        </w:tc>
+        <w:tc>
+          <w:tcPr>
+            <w:tcW w:w="2557" w:type="dxa"/>
+          </w:tcPr>
+          <w:p>
+            <w:pPr>
+              <w:spacing w:line="360" w:lineRule="auto"/>
+              <w:cnfStyle w:val="000000100000" w:firstRow="0" w:lastRow="0" w:firstColumn="0" w:lastColumn="0" w:oddVBand="0" w:evenVBand="0" w:oddHBand="1" w:evenHBand="0" w:firstRowFirstColumn="0" w:firstRowLastColumn="0" w:lastRowFirstColumn="0" w:lastRowLastColumn="0"/>
+              <w:rPr>
+                <w:rFonts w:ascii="Arial" w:hAnsi="Arial" w:cs="Arial"/>
+                <w:sz w:val="24"/>
+                <w:szCs w:val="24"/>
+              </w:rPr>
+            </w:pPr>
+          </w:p>
+        </w:tc>
+      </w:tr>
+      <w:tr>
+        <w:tc>
+          <w:tcPr>
+            <w:cnfStyle w:val="001000000000" w:firstRow="0" w:lastRow="0" w:firstColumn="1" w:lastColumn="0" w:oddVBand="0" w:evenVBand="0" w:oddHBand="0" w:evenHBand="0" w:firstRowFirstColumn="0" w:firstRowLastColumn="0" w:lastRowFirstColumn="0" w:lastRowLastColumn="0"/>
+            <w:tcW w:w="1555" w:type="dxa"/>
+          </w:tcPr>
+          <w:p>
+            <w:pPr>
+              <w:spacing w:line="360" w:lineRule="auto"/>
+              <w:rPr>
+                <w:rFonts w:ascii="Arial" w:hAnsi="Arial" w:cs="Arial"/>
+                <w:sz w:val="24"/>
+                <w:szCs w:val="24"/>
+              </w:rPr>
+            </w:pPr>
+            <w:r>
+              <w:rPr>
+                <w:rFonts w:ascii="Arial" w:hAnsi="Arial" w:cs="Arial"/>
+                <w:sz w:val="24"/>
+                <w:szCs w:val="24"/>
+              </w:rPr>
+              <w:t>//</w:t>
+            </w:r>
+          </w:p>
+        </w:tc>
+        <w:tc>
+          <w:tcPr>
+            <w:tcW w:w="2685" w:type="dxa"/>
+          </w:tcPr>
+          <w:p>
+            <w:pPr>
+              <w:spacing w:line="360" w:lineRule="auto"/>
+              <w:cnfStyle w:val="000000000000" w:firstRow="0" w:lastRow="0" w:firstColumn="0" w:lastColumn="0" w:oddVBand="0" w:evenVBand="0" w:oddHBand="0" w:evenHBand="0" w:firstRowFirstColumn="0" w:firstRowLastColumn="0" w:lastRowFirstColumn="0" w:lastRowLastColumn="0"/>
+              <w:rPr>
+                <w:rFonts w:ascii="Arial" w:hAnsi="Arial" w:cs="Arial"/>
+                <w:sz w:val="24"/>
+                <w:szCs w:val="24"/>
+              </w:rPr>
+            </w:pPr>
+            <w:r>
+              <w:rPr>
+                <w:rFonts w:ascii="Arial" w:hAnsi="Arial" w:cs="Arial"/>
+                <w:sz w:val="24"/>
+                <w:szCs w:val="24"/>
+              </w:rPr>
+              <w:t>Avaliação Colaborativa</w:t>
+            </w:r>
+          </w:p>
+        </w:tc>
+        <w:tc>
+          <w:tcPr>
+            <w:tcW w:w="1697" w:type="dxa"/>
+          </w:tcPr>
+          <w:p>
+            <w:pPr>
+              <w:spacing w:line="360" w:lineRule="auto"/>
+              <w:cnfStyle w:val="000000000000" w:firstRow="0" w:lastRow="0" w:firstColumn="0" w:lastColumn="0" w:oddVBand="0" w:evenVBand="0" w:oddHBand="0" w:evenHBand="0" w:firstRowFirstColumn="0" w:firstRowLastColumn="0" w:lastRowFirstColumn="0" w:lastRowLastColumn="0"/>
+              <w:rPr>
+                <w:rFonts w:ascii="Arial" w:hAnsi="Arial" w:cs="Arial"/>
+                <w:sz w:val="24"/>
+                <w:szCs w:val="24"/>
+              </w:rPr>
+            </w:pPr>
+            <w:r>
+              <w:rPr>
+                <w:rFonts w:ascii="Arial" w:hAnsi="Arial" w:cs="Arial"/>
+                <w:sz w:val="24"/>
+                <w:szCs w:val="24"/>
+              </w:rPr>
               <w:t>Todo Grupo</w:t>
             </w:r>
           </w:p>
         </w:tc>
         <w:tc>
           <w:tcPr>
-            <w:tcW w:w="3537" w:type="dxa"/>
-          </w:tcPr>
-          <w:p>
-            <w:pPr>
-              <w:spacing w:line="360" w:lineRule="auto"/>
-              <w:cnfStyle w:val="000000100000" w:firstRow="0" w:lastRow="0" w:firstColumn="0" w:lastColumn="0" w:oddVBand="0" w:evenVBand="0" w:oddHBand="1" w:evenHBand="0" w:firstRowFirstColumn="0" w:firstRowLastColumn="0" w:lastRowFirstColumn="0" w:lastRowLastColumn="0"/>
-              <w:rPr>
-                <w:rFonts w:ascii="Arial" w:hAnsi="Arial" w:cs="Arial"/>
-                <w:sz w:val="24"/>
-                <w:szCs w:val="24"/>
-              </w:rPr>
-            </w:pPr>
-            <w:r>
-              <w:rPr>
-                <w:rFonts w:ascii="Arial" w:hAnsi="Arial" w:cs="Arial"/>
-                <w:sz w:val="24"/>
-                <w:szCs w:val="24"/>
-              </w:rPr>
-              <w:t xml:space="preserve">Slides, vídeo, </w:t>
-            </w:r>
-            <w:r>
-              <w:rPr>
-                <w:rFonts w:ascii="Arial" w:hAnsi="Arial" w:cs="Arial"/>
-                <w:sz w:val="24"/>
-                <w:szCs w:val="24"/>
-              </w:rPr>
-              <w:t>conferência</w:t>
-            </w:r>
-            <w:r>
-              <w:rPr>
-                <w:rFonts w:ascii="Arial" w:hAnsi="Arial" w:cs="Arial"/>
-                <w:sz w:val="24"/>
-                <w:szCs w:val="24"/>
-              </w:rPr>
-              <w:t xml:space="preserve"> online.</w:t>
-            </w:r>
+            <w:tcW w:w="2557" w:type="dxa"/>
+          </w:tcPr>
+          <w:p>
+            <w:pPr>
+              <w:spacing w:line="360" w:lineRule="auto"/>
+              <w:cnfStyle w:val="000000000000" w:firstRow="0" w:lastRow="0" w:firstColumn="0" w:lastColumn="0" w:oddVBand="0" w:evenVBand="0" w:oddHBand="0" w:evenHBand="0" w:firstRowFirstColumn="0" w:firstRowLastColumn="0" w:lastRowFirstColumn="0" w:lastRowLastColumn="0"/>
+              <w:rPr>
+                <w:rFonts w:ascii="Arial" w:hAnsi="Arial" w:cs="Arial"/>
+                <w:sz w:val="24"/>
+                <w:szCs w:val="24"/>
+              </w:rPr>
+            </w:pPr>
           </w:p>
         </w:tc>
       </w:tr>
@@ -1425,6 +2734,127 @@
     </w:sectPr>
   </w:body>
 </w:document>
+</file>
+
+<file path=word/numbering.xml><?xml version="1.0" encoding="utf-8"?>
+<w:numbering xmlns:wpc="http://schemas.microsoft.com/office/word/2010/wordprocessingCanvas" xmlns:cx="http://schemas.microsoft.com/office/drawing/2014/chartex" xmlns:cx1="http://schemas.microsoft.com/office/drawing/2015/9/8/chartex" xmlns:cx2="http://schemas.microsoft.com/office/drawing/2015/10/21/chartex" xmlns:cx3="http://schemas.microsoft.com/office/drawing/2016/5/9/chartex" xmlns:cx4="http://schemas.microsoft.com/office/drawing/2016/5/10/chartex" xmlns:cx5="http://schemas.microsoft.com/office/drawing/2016/5/11/chartex" xmlns:cx6="http://schemas.microsoft.com/office/drawing/2016/5/12/chartex" xmlns:cx7="http://schemas.microsoft.com/office/drawing/2016/5/13/chartex" xmlns:cx8="http://schemas.microsoft.com/office/drawing/2016/5/14/chartex" xmlns:mc="http://schemas.openxmlformats.org/markup-compatibility/2006" xmlns:aink="http://schemas.microsoft.com/office/drawing/2016/ink" xmlns:am3d="http://schemas.microsoft.com/office/drawing/2017/model3d" xmlns:o="urn:schemas-microsoft-com:office:office" xmlns:oel="http://schemas.microsoft.com/office/2019/extlst" xmlns:r="http://schemas.openxmlformats.org/officeDocument/2006/relationships" xmlns:m="http://schemas.openxmlformats.org/officeDocument/2006/math" xmlns:v="urn:schemas-microsoft-com:vml" xmlns:wp14="http://schemas.microsoft.com/office/word/2010/wordprocessingDrawing" xmlns:wp="http://schemas.openxmlformats.org/drawingml/2006/wordprocessingDrawing" xmlns:w10="urn:schemas-microsoft-com:office:word" xmlns:w="http://schemas.openxmlformats.org/wordprocessingml/2006/main" xmlns:w14="http://schemas.microsoft.com/office/word/2010/wordml" xmlns:w15="http://schemas.microsoft.com/office/word/2012/wordml" xmlns:w16cex="http://schemas.microsoft.com/office/word/2018/wordml/cex" xmlns:w16cid="http://schemas.microsoft.com/office/word/2016/wordml/cid" xmlns:w16="http://schemas.microsoft.com/office/word/2018/wordml" xmlns:w16sdtdh="http://schemas.microsoft.com/office/word/2020/wordml/sdtdatahash" xmlns:w16se="http://schemas.microsoft.com/office/word/2015/wordml/symex" xmlns:wpg="http://schemas.microsoft.com/office/word/2010/wordprocessingGroup" xmlns:wpi="http://schemas.microsoft.com/office/word/2010/wordprocessingInk" xmlns:wne="http://schemas.microsoft.com/office/word/2006/wordml" xmlns:wps="http://schemas.microsoft.com/office/word/2010/wordprocessingShape" mc:Ignorable="w14 w15 w16se w16cid w16 w16cex w16sdtdh wp14">
+  <w:abstractNum w:abstractNumId="0" w15:restartNumberingAfterBreak="0">
+    <w:nsid w:val="33F634C2"/>
+    <w:multiLevelType w:val="hybridMultilevel"/>
+    <w:tmpl w:val="C7B4FE58"/>
+    <w:lvl w:ilvl="0" w:tplc="0416000B">
+      <w:start w:val="1"/>
+      <w:numFmt w:val="bullet"/>
+      <w:lvlText w:val=""/>
+      <w:lvlJc w:val="left"/>
+      <w:pPr>
+        <w:ind w:left="720" w:hanging="360"/>
+      </w:pPr>
+      <w:rPr>
+        <w:rFonts w:ascii="Wingdings" w:hAnsi="Wingdings" w:hint="default"/>
+      </w:rPr>
+    </w:lvl>
+    <w:lvl w:ilvl="1" w:tplc="04160003" w:tentative="1">
+      <w:start w:val="1"/>
+      <w:numFmt w:val="bullet"/>
+      <w:lvlText w:val="o"/>
+      <w:lvlJc w:val="left"/>
+      <w:pPr>
+        <w:ind w:left="1440" w:hanging="360"/>
+      </w:pPr>
+      <w:rPr>
+        <w:rFonts w:ascii="Courier New" w:hAnsi="Courier New" w:cs="Courier New" w:hint="default"/>
+      </w:rPr>
+    </w:lvl>
+    <w:lvl w:ilvl="2" w:tplc="04160005" w:tentative="1">
+      <w:start w:val="1"/>
+      <w:numFmt w:val="bullet"/>
+      <w:lvlText w:val=""/>
+      <w:lvlJc w:val="left"/>
+      <w:pPr>
+        <w:ind w:left="2160" w:hanging="360"/>
+      </w:pPr>
+      <w:rPr>
+        <w:rFonts w:ascii="Wingdings" w:hAnsi="Wingdings" w:hint="default"/>
+      </w:rPr>
+    </w:lvl>
+    <w:lvl w:ilvl="3" w:tplc="04160001" w:tentative="1">
+      <w:start w:val="1"/>
+      <w:numFmt w:val="bullet"/>
+      <w:lvlText w:val=""/>
+      <w:lvlJc w:val="left"/>
+      <w:pPr>
+        <w:ind w:left="2880" w:hanging="360"/>
+      </w:pPr>
+      <w:rPr>
+        <w:rFonts w:ascii="Symbol" w:hAnsi="Symbol" w:hint="default"/>
+      </w:rPr>
+    </w:lvl>
+    <w:lvl w:ilvl="4" w:tplc="04160003" w:tentative="1">
+      <w:start w:val="1"/>
+      <w:numFmt w:val="bullet"/>
+      <w:lvlText w:val="o"/>
+      <w:lvlJc w:val="left"/>
+      <w:pPr>
+        <w:ind w:left="3600" w:hanging="360"/>
+      </w:pPr>
+      <w:rPr>
+        <w:rFonts w:ascii="Courier New" w:hAnsi="Courier New" w:cs="Courier New" w:hint="default"/>
+      </w:rPr>
+    </w:lvl>
+    <w:lvl w:ilvl="5" w:tplc="04160005" w:tentative="1">
+      <w:start w:val="1"/>
+      <w:numFmt w:val="bullet"/>
+      <w:lvlText w:val=""/>
+      <w:lvlJc w:val="left"/>
+      <w:pPr>
+        <w:ind w:left="4320" w:hanging="360"/>
+      </w:pPr>
+      <w:rPr>
+        <w:rFonts w:ascii="Wingdings" w:hAnsi="Wingdings" w:hint="default"/>
+      </w:rPr>
+    </w:lvl>
+    <w:lvl w:ilvl="6" w:tplc="04160001" w:tentative="1">
+      <w:start w:val="1"/>
+      <w:numFmt w:val="bullet"/>
+      <w:lvlText w:val=""/>
+      <w:lvlJc w:val="left"/>
+      <w:pPr>
+        <w:ind w:left="5040" w:hanging="360"/>
+      </w:pPr>
+      <w:rPr>
+        <w:rFonts w:ascii="Symbol" w:hAnsi="Symbol" w:hint="default"/>
+      </w:rPr>
+    </w:lvl>
+    <w:lvl w:ilvl="7" w:tplc="04160003" w:tentative="1">
+      <w:start w:val="1"/>
+      <w:numFmt w:val="bullet"/>
+      <w:lvlText w:val="o"/>
+      <w:lvlJc w:val="left"/>
+      <w:pPr>
+        <w:ind w:left="5760" w:hanging="360"/>
+      </w:pPr>
+      <w:rPr>
+        <w:rFonts w:ascii="Courier New" w:hAnsi="Courier New" w:cs="Courier New" w:hint="default"/>
+      </w:rPr>
+    </w:lvl>
+    <w:lvl w:ilvl="8" w:tplc="04160005" w:tentative="1">
+      <w:start w:val="1"/>
+      <w:numFmt w:val="bullet"/>
+      <w:lvlText w:val=""/>
+      <w:lvlJc w:val="left"/>
+      <w:pPr>
+        <w:ind w:left="6480" w:hanging="360"/>
+      </w:pPr>
+      <w:rPr>
+        <w:rFonts w:ascii="Wingdings" w:hAnsi="Wingdings" w:hint="default"/>
+      </w:rPr>
+    </w:lvl>
+  </w:abstractNum>
+  <w:num w:numId="1" w16cid:durableId="928974435">
+    <w:abstractNumId w:val="0"/>
+  </w:num>
+</w:numbering>
 </file>
 
 <file path=word/styles.xml><?xml version="1.0" encoding="utf-8"?>

</xml_diff>